<commit_message>
Hashmat the Brave Warrior (10055)
</commit_message>
<xml_diff>
--- a/Assignment160206.docx
+++ b/Assignment160206.docx
@@ -617,23 +617,55 @@
           <w:sz w:val="32"/>
           <w:szCs w:val="32"/>
         </w:rPr>
-        <w:t xml:space="preserve">Ecological Been </w:t>
-      </w:r>
-      <w:r>
-        <w:rPr>
-          <w:rFonts w:ascii="Times New Roman" w:hAnsi="Times New Roman"/>
-          <w:sz w:val="32"/>
-          <w:szCs w:val="32"/>
-        </w:rPr>
-        <w:t>P</w:t>
-      </w:r>
-      <w:r>
-        <w:rPr>
-          <w:rFonts w:ascii="Times New Roman" w:hAnsi="Times New Roman"/>
-          <w:sz w:val="32"/>
-          <w:szCs w:val="32"/>
-        </w:rPr>
-        <w:t>acking</w:t>
+        <w:t>Hashmat the Brave Warrior</w:t>
+      </w:r>
+      <w:r>
+        <w:rPr>
+          <w:rFonts w:ascii="Times New Roman" w:hAnsi="Times New Roman"/>
+          <w:sz w:val="32"/>
+          <w:szCs w:val="32"/>
+        </w:rPr>
+        <w:t xml:space="preserve"> (10055)</w:t>
+      </w:r>
+      <w:r>
+        <w:rPr>
+          <w:rFonts w:ascii="Times New Roman" w:hAnsi="Times New Roman"/>
+          <w:sz w:val="32"/>
+          <w:szCs w:val="32"/>
+        </w:rPr>
+        <w:tab/>
+      </w:r>
+      <w:r>
+        <w:rPr>
+          <w:rFonts w:ascii="Times New Roman" w:hAnsi="Times New Roman"/>
+          <w:sz w:val="32"/>
+          <w:szCs w:val="32"/>
+        </w:rPr>
+        <w:tab/>
+      </w:r>
+      <w:r>
+        <w:rPr>
+          <w:rFonts w:ascii="Times New Roman" w:hAnsi="Times New Roman"/>
+          <w:sz w:val="32"/>
+          <w:szCs w:val="32"/>
+        </w:rPr>
+        <w:tab/>
+      </w:r>
+      <w:r>
+        <w:rPr>
+          <w:rFonts w:ascii="Times New Roman" w:hAnsi="Times New Roman"/>
+          <w:sz w:val="32"/>
+          <w:szCs w:val="32"/>
+        </w:rPr>
+        <w:tab/>
+      </w:r>
+      <w:r>
+        <w:rPr>
+          <w:rFonts w:ascii="Times New Roman" w:hAnsi="Times New Roman"/>
+          <w:sz w:val="32"/>
+          <w:szCs w:val="32"/>
+        </w:rPr>
+        <w:t>3</w:t>
       </w:r>
       <w:r>
         <w:rPr>
@@ -642,62 +674,6 @@
           <w:szCs w:val="32"/>
         </w:rPr>
         <w:t xml:space="preserve"> </w:t>
-      </w:r>
-      <w:r>
-        <w:rPr>
-          <w:rFonts w:ascii="Times New Roman" w:hAnsi="Times New Roman"/>
-          <w:sz w:val="32"/>
-          <w:szCs w:val="32"/>
-        </w:rPr>
-        <w:t>(102)</w:t>
-      </w:r>
-      <w:r>
-        <w:rPr>
-          <w:rFonts w:ascii="Times New Roman" w:hAnsi="Times New Roman"/>
-          <w:sz w:val="32"/>
-          <w:szCs w:val="32"/>
-        </w:rPr>
-        <w:tab/>
-      </w:r>
-      <w:r>
-        <w:rPr>
-          <w:rFonts w:ascii="Times New Roman" w:hAnsi="Times New Roman"/>
-          <w:sz w:val="32"/>
-          <w:szCs w:val="32"/>
-        </w:rPr>
-        <w:tab/>
-      </w:r>
-      <w:r>
-        <w:rPr>
-          <w:rFonts w:ascii="Times New Roman" w:hAnsi="Times New Roman"/>
-          <w:sz w:val="32"/>
-          <w:szCs w:val="32"/>
-        </w:rPr>
-        <w:tab/>
-      </w:r>
-      <w:r>
-        <w:rPr>
-          <w:rFonts w:ascii="Times New Roman" w:hAnsi="Times New Roman"/>
-          <w:sz w:val="32"/>
-          <w:szCs w:val="32"/>
-        </w:rPr>
-        <w:tab/>
-      </w:r>
-      <w:r>
-        <w:rPr>
-          <w:rFonts w:ascii="Times New Roman" w:hAnsi="Times New Roman"/>
-          <w:sz w:val="32"/>
-          <w:szCs w:val="32"/>
-        </w:rPr>
-        <w:tab/>
-      </w:r>
-      <w:r>
-        <w:rPr>
-          <w:rFonts w:ascii="Times New Roman" w:hAnsi="Times New Roman"/>
-          <w:sz w:val="32"/>
-          <w:szCs w:val="32"/>
-        </w:rPr>
-        <w:t xml:space="preserve">5 </w:t>
       </w:r>
     </w:p>
     <w:p>
@@ -1613,49 +1589,51 @@
           <w:sz w:val="32"/>
           <w:szCs w:val="32"/>
         </w:rPr>
-        <w:t>Ecological Been P</w:t>
-      </w:r>
-      <w:r>
-        <w:rPr>
-          <w:rFonts w:ascii="Times New Roman" w:hAnsi="Times New Roman"/>
-          <w:sz w:val="32"/>
-          <w:szCs w:val="32"/>
-        </w:rPr>
-        <w:t>acking</w:t>
-      </w:r>
-    </w:p>
-    <w:p>
-      <w:pPr>
-        <w:rPr>
-          <w:rFonts w:ascii="Times New Roman" w:hAnsi="Times New Roman"/>
-          <w:b/>
-          <w:sz w:val="40"/>
-        </w:rPr>
-      </w:pPr>
-    </w:p>
-    <w:p>
-      <w:pPr>
-        <w:rPr>
-          <w:rFonts w:ascii="Times New Roman" w:hAnsi="Times New Roman"/>
-          <w:b/>
-          <w:sz w:val="40"/>
-        </w:rPr>
-      </w:pPr>
-      <w:r>
-        <w:rPr>
-          <w:rFonts w:ascii="Times New Roman" w:hAnsi="Times New Roman"/>
-          <w:b/>
-          <w:sz w:val="40"/>
-        </w:rPr>
-        <w:t xml:space="preserve">C++ </w:t>
-      </w:r>
-      <w:r>
-        <w:rPr>
-          <w:rFonts w:ascii="Times New Roman" w:hAnsi="Times New Roman"/>
-          <w:b/>
-          <w:sz w:val="40"/>
-        </w:rPr>
-        <w:t>Solution:</w:t>
+        <w:t>Hashmat the Brave Warrior</w:t>
+      </w:r>
+      <w:r>
+        <w:rPr>
+          <w:rFonts w:ascii="Times New Roman" w:hAnsi="Times New Roman"/>
+          <w:sz w:val="32"/>
+          <w:szCs w:val="32"/>
+        </w:rPr>
+        <w:t xml:space="preserve"> (10055)</w:t>
+      </w:r>
+    </w:p>
+    <w:p>
+      <w:pPr>
+        <w:rPr>
+          <w:rFonts w:ascii="Times New Roman" w:hAnsi="Times New Roman"/>
+          <w:b/>
+          <w:sz w:val="40"/>
+        </w:rPr>
+      </w:pPr>
+    </w:p>
+    <w:p>
+      <w:pPr>
+        <w:rPr>
+          <w:rFonts w:ascii="Times New Roman" w:hAnsi="Times New Roman"/>
+          <w:b/>
+          <w:sz w:val="40"/>
+        </w:rPr>
+      </w:pPr>
+      <w:bookmarkStart w:id="0" w:name="_GoBack"/>
+      <w:bookmarkEnd w:id="0"/>
+      <w:r>
+        <w:rPr>
+          <w:rFonts w:ascii="Times New Roman" w:hAnsi="Times New Roman"/>
+          <w:b/>
+          <w:sz w:val="40"/>
+        </w:rPr>
+        <w:t>C Solution</w:t>
+      </w:r>
+      <w:r>
+        <w:rPr>
+          <w:rFonts w:ascii="Times New Roman" w:hAnsi="Times New Roman"/>
+          <w:b/>
+          <w:sz w:val="40"/>
+        </w:rPr>
+        <w:t>:</w:t>
       </w:r>
       <w:r>
         <w:rPr>
@@ -1724,7 +1702,7 @@
           <w:sz w:val="24"/>
           <w:szCs w:val="24"/>
         </w:rPr>
-        <w:t xml:space="preserve">#define </w:t>
+        <w:t xml:space="preserve">int </w:t>
       </w:r>
       <w:proofErr w:type="gramStart"/>
       <w:r>
@@ -1733,7 +1711,7 @@
           <w:sz w:val="24"/>
           <w:szCs w:val="24"/>
         </w:rPr>
-        <w:t>swap(</w:t>
+        <w:t>main(</w:t>
       </w:r>
       <w:proofErr w:type="gramEnd"/>
       <w:r>
@@ -1742,7 +1720,7 @@
           <w:sz w:val="24"/>
           <w:szCs w:val="24"/>
         </w:rPr>
-        <w:t>x, y) {int t; t = x, x = y, y = t;}</w:t>
+        <w:t>) {</w:t>
       </w:r>
     </w:p>
     <w:p>
@@ -1759,25 +1737,26 @@
           <w:sz w:val="24"/>
           <w:szCs w:val="24"/>
         </w:rPr>
-        <w:t xml:space="preserve">int </w:t>
-      </w:r>
-      <w:proofErr w:type="gramStart"/>
+        <w:tab/>
+        <w:t xml:space="preserve">long </w:t>
+      </w:r>
+      <w:proofErr w:type="spellStart"/>
       <w:r>
         <w:rPr>
           <w:rFonts w:ascii="Calibri Light" w:hAnsi="Calibri Light" w:cs="Calibri Light"/>
           <w:sz w:val="24"/>
           <w:szCs w:val="24"/>
         </w:rPr>
-        <w:t>main(</w:t>
-      </w:r>
-      <w:proofErr w:type="gramEnd"/>
+        <w:t>long</w:t>
+      </w:r>
+      <w:proofErr w:type="spellEnd"/>
       <w:r>
         <w:rPr>
           <w:rFonts w:ascii="Calibri Light" w:hAnsi="Calibri Light" w:cs="Calibri Light"/>
           <w:sz w:val="24"/>
           <w:szCs w:val="24"/>
         </w:rPr>
-        <w:t>) {</w:t>
+        <w:t xml:space="preserve"> a, b;</w:t>
       </w:r>
     </w:p>
     <w:p>
@@ -1795,7 +1774,6 @@
           <w:szCs w:val="24"/>
         </w:rPr>
         <w:tab/>
-        <w:t xml:space="preserve">char </w:t>
       </w:r>
       <w:proofErr w:type="gramStart"/>
       <w:r>
@@ -1804,8 +1782,9 @@
           <w:sz w:val="24"/>
           <w:szCs w:val="24"/>
         </w:rPr>
-        <w:t>s[</w:t>
-      </w:r>
+        <w:t>while(</w:t>
+      </w:r>
+      <w:proofErr w:type="spellStart"/>
       <w:proofErr w:type="gramEnd"/>
       <w:r>
         <w:rPr>
@@ -1813,133 +1792,130 @@
           <w:sz w:val="24"/>
           <w:szCs w:val="24"/>
         </w:rPr>
-        <w:t>4] = "BCG";</w:t>
-      </w:r>
-    </w:p>
-    <w:p>
-      <w:pPr>
+        <w:t>scanf</w:t>
+      </w:r>
+      <w:proofErr w:type="spellEnd"/>
+      <w:r>
         <w:rPr>
           <w:rFonts w:ascii="Calibri Light" w:hAnsi="Calibri Light" w:cs="Calibri Light"/>
           <w:sz w:val="24"/>
           <w:szCs w:val="24"/>
         </w:rPr>
-      </w:pPr>
+        <w:t>("%</w:t>
+      </w:r>
+      <w:proofErr w:type="spellStart"/>
       <w:r>
         <w:rPr>
           <w:rFonts w:ascii="Calibri Light" w:hAnsi="Calibri Light" w:cs="Calibri Light"/>
           <w:sz w:val="24"/>
           <w:szCs w:val="24"/>
         </w:rPr>
-        <w:tab/>
-        <w:t xml:space="preserve">int </w:t>
-      </w:r>
-      <w:proofErr w:type="gramStart"/>
+        <w:t>lld</w:t>
+      </w:r>
+      <w:proofErr w:type="spellEnd"/>
       <w:r>
         <w:rPr>
           <w:rFonts w:ascii="Calibri Light" w:hAnsi="Calibri Light" w:cs="Calibri Light"/>
           <w:sz w:val="24"/>
           <w:szCs w:val="24"/>
         </w:rPr>
-        <w:t>W[</w:t>
-      </w:r>
-      <w:proofErr w:type="gramEnd"/>
+        <w:t xml:space="preserve"> %</w:t>
+      </w:r>
+      <w:proofErr w:type="spellStart"/>
       <w:r>
         <w:rPr>
           <w:rFonts w:ascii="Calibri Light" w:hAnsi="Calibri Light" w:cs="Calibri Light"/>
           <w:sz w:val="24"/>
           <w:szCs w:val="24"/>
         </w:rPr>
-        <w:t>6][3] = {{0,1,2},{0,2,1},{1,0,2},{1,2,0},{2,0,1},{2,1,0}};</w:t>
-      </w:r>
-    </w:p>
-    <w:p>
-      <w:pPr>
+        <w:t>lld</w:t>
+      </w:r>
+      <w:proofErr w:type="spellEnd"/>
+      <w:r>
         <w:rPr>
           <w:rFonts w:ascii="Calibri Light" w:hAnsi="Calibri Light" w:cs="Calibri Light"/>
           <w:sz w:val="24"/>
           <w:szCs w:val="24"/>
         </w:rPr>
-      </w:pPr>
-      <w:r>
+        <w:t>", &amp;a, &amp;b) == 2) {</w:t>
+      </w:r>
+    </w:p>
+    <w:p>
+      <w:pPr>
         <w:rPr>
           <w:rFonts w:ascii="Calibri Light" w:hAnsi="Calibri Light" w:cs="Calibri Light"/>
           <w:sz w:val="24"/>
           <w:szCs w:val="24"/>
         </w:rPr>
-        <w:tab/>
-        <w:t xml:space="preserve">int </w:t>
-      </w:r>
-      <w:proofErr w:type="gramStart"/>
+      </w:pPr>
       <w:r>
         <w:rPr>
           <w:rFonts w:ascii="Calibri Light" w:hAnsi="Calibri Light" w:cs="Calibri Light"/>
           <w:sz w:val="24"/>
           <w:szCs w:val="24"/>
         </w:rPr>
-        <w:t>B[</w:t>
-      </w:r>
-      <w:proofErr w:type="gramEnd"/>
+        <w:tab/>
+      </w:r>
       <w:r>
         <w:rPr>
           <w:rFonts w:ascii="Calibri Light" w:hAnsi="Calibri Light" w:cs="Calibri Light"/>
           <w:sz w:val="24"/>
           <w:szCs w:val="24"/>
         </w:rPr>
-        <w:t xml:space="preserve">3][3], </w:t>
-      </w:r>
-      <w:proofErr w:type="spellStart"/>
+        <w:tab/>
+      </w:r>
+      <w:proofErr w:type="gramStart"/>
       <w:r>
         <w:rPr>
           <w:rFonts w:ascii="Calibri Light" w:hAnsi="Calibri Light" w:cs="Calibri Light"/>
           <w:sz w:val="24"/>
           <w:szCs w:val="24"/>
         </w:rPr>
-        <w:t>i</w:t>
-      </w:r>
-      <w:proofErr w:type="spellEnd"/>
+        <w:t>if(</w:t>
+      </w:r>
+      <w:proofErr w:type="gramEnd"/>
       <w:r>
         <w:rPr>
           <w:rFonts w:ascii="Calibri Light" w:hAnsi="Calibri Light" w:cs="Calibri Light"/>
           <w:sz w:val="24"/>
           <w:szCs w:val="24"/>
         </w:rPr>
-        <w:t>, j, k;</w:t>
-      </w:r>
-    </w:p>
-    <w:p>
-      <w:pPr>
+        <w:t>a &gt; b)</w:t>
+      </w:r>
+      <w:r>
         <w:rPr>
           <w:rFonts w:ascii="Calibri Light" w:hAnsi="Calibri Light" w:cs="Calibri Light"/>
           <w:sz w:val="24"/>
           <w:szCs w:val="24"/>
         </w:rPr>
-      </w:pPr>
+        <w:tab/>
+      </w:r>
+      <w:proofErr w:type="spellStart"/>
       <w:r>
         <w:rPr>
           <w:rFonts w:ascii="Calibri Light" w:hAnsi="Calibri Light" w:cs="Calibri Light"/>
           <w:sz w:val="24"/>
           <w:szCs w:val="24"/>
         </w:rPr>
-        <w:tab/>
-      </w:r>
-      <w:proofErr w:type="gramStart"/>
+        <w:t>printf</w:t>
+      </w:r>
+      <w:proofErr w:type="spellEnd"/>
       <w:r>
         <w:rPr>
           <w:rFonts w:ascii="Calibri Light" w:hAnsi="Calibri Light" w:cs="Calibri Light"/>
           <w:sz w:val="24"/>
           <w:szCs w:val="24"/>
         </w:rPr>
-        <w:t>while(</w:t>
+        <w:t>("%</w:t>
       </w:r>
       <w:proofErr w:type="spellStart"/>
-      <w:proofErr w:type="gramEnd"/>
       <w:r>
         <w:rPr>
           <w:rFonts w:ascii="Calibri Light" w:hAnsi="Calibri Light" w:cs="Calibri Light"/>
           <w:sz w:val="24"/>
           <w:szCs w:val="24"/>
         </w:rPr>
-        <w:t>scanf</w:t>
+        <w:t>lld</w:t>
       </w:r>
       <w:proofErr w:type="spellEnd"/>
       <w:r>
@@ -1948,7 +1924,7 @@
           <w:sz w:val="24"/>
           <w:szCs w:val="24"/>
         </w:rPr>
-        <w:t>("%d", &amp;B[0][0]) == 1) {</w:t>
+        <w:t>\n", a-b);</w:t>
       </w:r>
     </w:p>
     <w:p>
@@ -1974,52 +1950,51 @@
           <w:szCs w:val="24"/>
         </w:rPr>
         <w:tab/>
-      </w:r>
-      <w:proofErr w:type="gramStart"/>
+        <w:t>else</w:t>
+      </w:r>
       <w:r>
         <w:rPr>
           <w:rFonts w:ascii="Calibri Light" w:hAnsi="Calibri Light" w:cs="Calibri Light"/>
           <w:sz w:val="24"/>
           <w:szCs w:val="24"/>
         </w:rPr>
-        <w:t>for(</w:t>
-      </w:r>
-      <w:proofErr w:type="spellStart"/>
-      <w:proofErr w:type="gramEnd"/>
+        <w:tab/>
+      </w:r>
       <w:r>
         <w:rPr>
           <w:rFonts w:ascii="Calibri Light" w:hAnsi="Calibri Light" w:cs="Calibri Light"/>
           <w:sz w:val="24"/>
           <w:szCs w:val="24"/>
         </w:rPr>
-        <w:t>i</w:t>
-      </w:r>
-      <w:proofErr w:type="spellEnd"/>
+        <w:tab/>
+      </w:r>
+      <w:proofErr w:type="spellStart"/>
+      <w:proofErr w:type="gramStart"/>
       <w:r>
         <w:rPr>
           <w:rFonts w:ascii="Calibri Light" w:hAnsi="Calibri Light" w:cs="Calibri Light"/>
           <w:sz w:val="24"/>
           <w:szCs w:val="24"/>
         </w:rPr>
-        <w:t xml:space="preserve"> = 0; </w:t>
-      </w:r>
-      <w:proofErr w:type="spellStart"/>
+        <w:t>printf</w:t>
+      </w:r>
+      <w:proofErr w:type="spellEnd"/>
       <w:r>
         <w:rPr>
           <w:rFonts w:ascii="Calibri Light" w:hAnsi="Calibri Light" w:cs="Calibri Light"/>
           <w:sz w:val="24"/>
           <w:szCs w:val="24"/>
         </w:rPr>
-        <w:t>i</w:t>
-      </w:r>
-      <w:proofErr w:type="spellEnd"/>
+        <w:t>(</w:t>
+      </w:r>
+      <w:proofErr w:type="gramEnd"/>
       <w:r>
         <w:rPr>
           <w:rFonts w:ascii="Calibri Light" w:hAnsi="Calibri Light" w:cs="Calibri Light"/>
           <w:sz w:val="24"/>
           <w:szCs w:val="24"/>
         </w:rPr>
-        <w:t xml:space="preserve"> &lt; 3; </w:t>
+        <w:t>"%</w:t>
       </w:r>
       <w:proofErr w:type="spellStart"/>
       <w:r>
@@ -2028,7 +2003,7 @@
           <w:sz w:val="24"/>
           <w:szCs w:val="24"/>
         </w:rPr>
-        <w:t>i</w:t>
+        <w:t>lld</w:t>
       </w:r>
       <w:proofErr w:type="spellEnd"/>
       <w:r>
@@ -2037,7 +2012,7 @@
           <w:sz w:val="24"/>
           <w:szCs w:val="24"/>
         </w:rPr>
-        <w:t>++) {</w:t>
+        <w:t>\n", b-a);</w:t>
       </w:r>
     </w:p>
     <w:p>
@@ -2055,1277 +2030,246 @@
           <w:szCs w:val="24"/>
         </w:rPr>
         <w:tab/>
-      </w:r>
-      <w:r>
+        <w:t>}</w:t>
+      </w:r>
+    </w:p>
+    <w:p>
+      <w:pPr>
         <w:rPr>
           <w:rFonts w:ascii="Calibri Light" w:hAnsi="Calibri Light" w:cs="Calibri Light"/>
           <w:sz w:val="24"/>
           <w:szCs w:val="24"/>
         </w:rPr>
-        <w:tab/>
-      </w:r>
+      </w:pPr>
       <w:r>
         <w:rPr>
           <w:rFonts w:ascii="Calibri Light" w:hAnsi="Calibri Light" w:cs="Calibri Light"/>
           <w:sz w:val="24"/>
           <w:szCs w:val="24"/>
         </w:rPr>
-        <w:tab/>
-      </w:r>
-      <w:proofErr w:type="gramStart"/>
+        <w:t xml:space="preserve">    return 0;</w:t>
+      </w:r>
+    </w:p>
+    <w:p>
+      <w:pPr>
+        <w:rPr>
+          <w:rFonts w:ascii="Times New Roman" w:hAnsi="Times New Roman"/>
+          <w:b/>
+          <w:sz w:val="40"/>
+        </w:rPr>
+      </w:pPr>
       <w:r>
         <w:rPr>
           <w:rFonts w:ascii="Calibri Light" w:hAnsi="Calibri Light" w:cs="Calibri Light"/>
           <w:sz w:val="24"/>
           <w:szCs w:val="24"/>
         </w:rPr>
-        <w:t>for(</w:t>
-      </w:r>
-      <w:proofErr w:type="gramEnd"/>
-      <w:r>
-        <w:rPr>
-          <w:rFonts w:ascii="Calibri Light" w:hAnsi="Calibri Light" w:cs="Calibri Light"/>
-          <w:sz w:val="24"/>
-          <w:szCs w:val="24"/>
-        </w:rPr>
-        <w:t xml:space="preserve">j = 0; j &lt; 3; </w:t>
-      </w:r>
-      <w:proofErr w:type="spellStart"/>
-      <w:r>
-        <w:rPr>
-          <w:rFonts w:ascii="Calibri Light" w:hAnsi="Calibri Light" w:cs="Calibri Light"/>
-          <w:sz w:val="24"/>
-          <w:szCs w:val="24"/>
-        </w:rPr>
-        <w:t>j++</w:t>
-      </w:r>
-      <w:proofErr w:type="spellEnd"/>
-      <w:r>
-        <w:rPr>
-          <w:rFonts w:ascii="Calibri Light" w:hAnsi="Calibri Light" w:cs="Calibri Light"/>
-          <w:sz w:val="24"/>
-          <w:szCs w:val="24"/>
-        </w:rPr>
-        <w:t>) {</w:t>
-      </w:r>
-    </w:p>
-    <w:p>
-      <w:pPr>
-        <w:rPr>
-          <w:rFonts w:ascii="Calibri Light" w:hAnsi="Calibri Light" w:cs="Calibri Light"/>
-          <w:sz w:val="24"/>
-          <w:szCs w:val="24"/>
-        </w:rPr>
-      </w:pPr>
-      <w:r>
-        <w:rPr>
-          <w:rFonts w:ascii="Calibri Light" w:hAnsi="Calibri Light" w:cs="Calibri Light"/>
-          <w:sz w:val="24"/>
-          <w:szCs w:val="24"/>
-        </w:rPr>
-        <w:tab/>
-      </w:r>
-      <w:r>
-        <w:rPr>
-          <w:rFonts w:ascii="Calibri Light" w:hAnsi="Calibri Light" w:cs="Calibri Light"/>
-          <w:sz w:val="24"/>
-          <w:szCs w:val="24"/>
-        </w:rPr>
-        <w:tab/>
-      </w:r>
-      <w:r>
-        <w:rPr>
-          <w:rFonts w:ascii="Calibri Light" w:hAnsi="Calibri Light" w:cs="Calibri Light"/>
-          <w:sz w:val="24"/>
-          <w:szCs w:val="24"/>
-        </w:rPr>
-        <w:tab/>
-      </w:r>
-      <w:r>
-        <w:rPr>
-          <w:rFonts w:ascii="Calibri Light" w:hAnsi="Calibri Light" w:cs="Calibri Light"/>
-          <w:sz w:val="24"/>
-          <w:szCs w:val="24"/>
-        </w:rPr>
-        <w:tab/>
-      </w:r>
-      <w:proofErr w:type="gramStart"/>
-      <w:r>
-        <w:rPr>
-          <w:rFonts w:ascii="Calibri Light" w:hAnsi="Calibri Light" w:cs="Calibri Light"/>
-          <w:sz w:val="24"/>
-          <w:szCs w:val="24"/>
-        </w:rPr>
-        <w:t>if(</w:t>
-      </w:r>
-      <w:proofErr w:type="spellStart"/>
-      <w:proofErr w:type="gramEnd"/>
-      <w:r>
-        <w:rPr>
-          <w:rFonts w:ascii="Calibri Light" w:hAnsi="Calibri Light" w:cs="Calibri Light"/>
-          <w:sz w:val="24"/>
-          <w:szCs w:val="24"/>
-        </w:rPr>
-        <w:t>i+j</w:t>
-      </w:r>
-      <w:proofErr w:type="spellEnd"/>
-      <w:r>
-        <w:rPr>
-          <w:rFonts w:ascii="Calibri Light" w:hAnsi="Calibri Light" w:cs="Calibri Light"/>
-          <w:sz w:val="24"/>
-          <w:szCs w:val="24"/>
-        </w:rPr>
-        <w:t xml:space="preserve"> == 0)</w:t>
-      </w:r>
-      <w:r>
-        <w:rPr>
-          <w:rFonts w:ascii="Calibri Light" w:hAnsi="Calibri Light" w:cs="Calibri Light"/>
-          <w:sz w:val="24"/>
-          <w:szCs w:val="24"/>
-        </w:rPr>
-        <w:tab/>
-        <w:t>continue;</w:t>
-      </w:r>
-    </w:p>
-    <w:p>
-      <w:pPr>
-        <w:rPr>
-          <w:rFonts w:ascii="Calibri Light" w:hAnsi="Calibri Light" w:cs="Calibri Light"/>
-          <w:sz w:val="24"/>
-          <w:szCs w:val="24"/>
-        </w:rPr>
-      </w:pPr>
-      <w:r>
-        <w:rPr>
-          <w:rFonts w:ascii="Calibri Light" w:hAnsi="Calibri Light" w:cs="Calibri Light"/>
-          <w:sz w:val="24"/>
-          <w:szCs w:val="24"/>
-        </w:rPr>
-        <w:tab/>
-      </w:r>
-      <w:r>
-        <w:rPr>
-          <w:rFonts w:ascii="Calibri Light" w:hAnsi="Calibri Light" w:cs="Calibri Light"/>
-          <w:sz w:val="24"/>
-          <w:szCs w:val="24"/>
-        </w:rPr>
-        <w:tab/>
-      </w:r>
-      <w:r>
-        <w:rPr>
-          <w:rFonts w:ascii="Calibri Light" w:hAnsi="Calibri Light" w:cs="Calibri Light"/>
-          <w:sz w:val="24"/>
-          <w:szCs w:val="24"/>
-        </w:rPr>
-        <w:tab/>
-      </w:r>
-      <w:r>
-        <w:rPr>
-          <w:rFonts w:ascii="Calibri Light" w:hAnsi="Calibri Light" w:cs="Calibri Light"/>
-          <w:sz w:val="24"/>
-          <w:szCs w:val="24"/>
-        </w:rPr>
-        <w:tab/>
-      </w:r>
-      <w:proofErr w:type="spellStart"/>
-      <w:proofErr w:type="gramStart"/>
-      <w:r>
-        <w:rPr>
-          <w:rFonts w:ascii="Calibri Light" w:hAnsi="Calibri Light" w:cs="Calibri Light"/>
-          <w:sz w:val="24"/>
-          <w:szCs w:val="24"/>
-        </w:rPr>
-        <w:t>scanf</w:t>
-      </w:r>
-      <w:proofErr w:type="spellEnd"/>
-      <w:r>
-        <w:rPr>
-          <w:rFonts w:ascii="Calibri Light" w:hAnsi="Calibri Light" w:cs="Calibri Light"/>
-          <w:sz w:val="24"/>
-          <w:szCs w:val="24"/>
-        </w:rPr>
-        <w:t>(</w:t>
-      </w:r>
-      <w:proofErr w:type="gramEnd"/>
-      <w:r>
-        <w:rPr>
-          <w:rFonts w:ascii="Calibri Light" w:hAnsi="Calibri Light" w:cs="Calibri Light"/>
-          <w:sz w:val="24"/>
-          <w:szCs w:val="24"/>
-        </w:rPr>
-        <w:t>"%d", &amp;B[</w:t>
-      </w:r>
-      <w:proofErr w:type="spellStart"/>
-      <w:r>
-        <w:rPr>
-          <w:rFonts w:ascii="Calibri Light" w:hAnsi="Calibri Light" w:cs="Calibri Light"/>
-          <w:sz w:val="24"/>
-          <w:szCs w:val="24"/>
-        </w:rPr>
-        <w:t>i</w:t>
-      </w:r>
-      <w:proofErr w:type="spellEnd"/>
-      <w:r>
-        <w:rPr>
-          <w:rFonts w:ascii="Calibri Light" w:hAnsi="Calibri Light" w:cs="Calibri Light"/>
-          <w:sz w:val="24"/>
-          <w:szCs w:val="24"/>
-        </w:rPr>
-        <w:t>][j]);</w:t>
-      </w:r>
-    </w:p>
-    <w:p>
-      <w:pPr>
-        <w:rPr>
-          <w:rFonts w:ascii="Calibri Light" w:hAnsi="Calibri Light" w:cs="Calibri Light"/>
-          <w:sz w:val="24"/>
-          <w:szCs w:val="24"/>
-        </w:rPr>
-      </w:pPr>
-      <w:r>
-        <w:rPr>
-          <w:rFonts w:ascii="Calibri Light" w:hAnsi="Calibri Light" w:cs="Calibri Light"/>
-          <w:sz w:val="24"/>
-          <w:szCs w:val="24"/>
-        </w:rPr>
-        <w:tab/>
-      </w:r>
-      <w:r>
-        <w:rPr>
-          <w:rFonts w:ascii="Calibri Light" w:hAnsi="Calibri Light" w:cs="Calibri Light"/>
-          <w:sz w:val="24"/>
-          <w:szCs w:val="24"/>
-        </w:rPr>
-        <w:tab/>
-      </w:r>
-      <w:r>
-        <w:rPr>
-          <w:rFonts w:ascii="Calibri Light" w:hAnsi="Calibri Light" w:cs="Calibri Light"/>
-          <w:sz w:val="24"/>
-          <w:szCs w:val="24"/>
-        </w:rPr>
-        <w:tab/>
         <w:t>}</w:t>
       </w:r>
     </w:p>
     <w:p>
       <w:pPr>
         <w:rPr>
-          <w:rFonts w:ascii="Calibri Light" w:hAnsi="Calibri Light" w:cs="Calibri Light"/>
-          <w:sz w:val="24"/>
-          <w:szCs w:val="24"/>
-        </w:rPr>
-      </w:pPr>
-      <w:r>
-        <w:rPr>
-          <w:rFonts w:ascii="Calibri Light" w:hAnsi="Calibri Light" w:cs="Calibri Light"/>
-          <w:sz w:val="24"/>
-          <w:szCs w:val="24"/>
-        </w:rPr>
-        <w:tab/>
-      </w:r>
-      <w:r>
-        <w:rPr>
-          <w:rFonts w:ascii="Calibri Light" w:hAnsi="Calibri Light" w:cs="Calibri Light"/>
-          <w:sz w:val="24"/>
-          <w:szCs w:val="24"/>
-        </w:rPr>
-        <w:tab/>
-      </w:r>
-      <w:r>
-        <w:rPr>
-          <w:rFonts w:ascii="Calibri Light" w:hAnsi="Calibri Light" w:cs="Calibri Light"/>
-          <w:sz w:val="24"/>
-          <w:szCs w:val="24"/>
-        </w:rPr>
-        <w:tab/>
-        <w:t>swap(B[</w:t>
-      </w:r>
-      <w:proofErr w:type="spellStart"/>
-      <w:r>
-        <w:rPr>
-          <w:rFonts w:ascii="Calibri Light" w:hAnsi="Calibri Light" w:cs="Calibri Light"/>
-          <w:sz w:val="24"/>
-          <w:szCs w:val="24"/>
-        </w:rPr>
-        <w:t>i</w:t>
-      </w:r>
-      <w:proofErr w:type="spellEnd"/>
-      <w:r>
-        <w:rPr>
-          <w:rFonts w:ascii="Calibri Light" w:hAnsi="Calibri Light" w:cs="Calibri Light"/>
-          <w:sz w:val="24"/>
-          <w:szCs w:val="24"/>
-        </w:rPr>
-        <w:t>][1], B[</w:t>
-      </w:r>
-      <w:proofErr w:type="spellStart"/>
-      <w:r>
-        <w:rPr>
-          <w:rFonts w:ascii="Calibri Light" w:hAnsi="Calibri Light" w:cs="Calibri Light"/>
-          <w:sz w:val="24"/>
-          <w:szCs w:val="24"/>
-        </w:rPr>
-        <w:t>i</w:t>
-      </w:r>
-      <w:proofErr w:type="spellEnd"/>
-      <w:r>
-        <w:rPr>
-          <w:rFonts w:ascii="Calibri Light" w:hAnsi="Calibri Light" w:cs="Calibri Light"/>
-          <w:sz w:val="24"/>
-          <w:szCs w:val="24"/>
-        </w:rPr>
-        <w:t>][2]);</w:t>
-      </w:r>
-    </w:p>
-    <w:p>
-      <w:pPr>
-        <w:rPr>
-          <w:rFonts w:ascii="Calibri Light" w:hAnsi="Calibri Light" w:cs="Calibri Light"/>
-          <w:sz w:val="24"/>
-          <w:szCs w:val="24"/>
-        </w:rPr>
-      </w:pPr>
-      <w:r>
-        <w:rPr>
-          <w:rFonts w:ascii="Calibri Light" w:hAnsi="Calibri Light" w:cs="Calibri Light"/>
-          <w:sz w:val="24"/>
-          <w:szCs w:val="24"/>
-        </w:rPr>
-        <w:tab/>
-      </w:r>
-      <w:r>
-        <w:rPr>
-          <w:rFonts w:ascii="Calibri Light" w:hAnsi="Calibri Light" w:cs="Calibri Light"/>
-          <w:sz w:val="24"/>
-          <w:szCs w:val="24"/>
-        </w:rPr>
-        <w:tab/>
-        <w:t>}</w:t>
-      </w:r>
-    </w:p>
-    <w:p>
-      <w:pPr>
-        <w:rPr>
-          <w:rFonts w:ascii="Calibri Light" w:hAnsi="Calibri Light" w:cs="Calibri Light"/>
-          <w:sz w:val="24"/>
-          <w:szCs w:val="24"/>
-        </w:rPr>
-      </w:pPr>
-      <w:r>
-        <w:rPr>
-          <w:rFonts w:ascii="Calibri Light" w:hAnsi="Calibri Light" w:cs="Calibri Light"/>
-          <w:sz w:val="24"/>
-          <w:szCs w:val="24"/>
-        </w:rPr>
-        <w:tab/>
-      </w:r>
-      <w:r>
-        <w:rPr>
-          <w:rFonts w:ascii="Calibri Light" w:hAnsi="Calibri Light" w:cs="Calibri Light"/>
-          <w:sz w:val="24"/>
-          <w:szCs w:val="24"/>
-        </w:rPr>
-        <w:tab/>
-        <w:t xml:space="preserve">unsigned Min = 0xffffffff, </w:t>
-      </w:r>
-      <w:proofErr w:type="spellStart"/>
-      <w:r>
-        <w:rPr>
-          <w:rFonts w:ascii="Calibri Light" w:hAnsi="Calibri Light" w:cs="Calibri Light"/>
-          <w:sz w:val="24"/>
-          <w:szCs w:val="24"/>
-        </w:rPr>
-        <w:t>idx</w:t>
-      </w:r>
-      <w:proofErr w:type="spellEnd"/>
-      <w:r>
-        <w:rPr>
-          <w:rFonts w:ascii="Calibri Light" w:hAnsi="Calibri Light" w:cs="Calibri Light"/>
-          <w:sz w:val="24"/>
-          <w:szCs w:val="24"/>
-        </w:rPr>
-        <w:t>;</w:t>
-      </w:r>
-    </w:p>
-    <w:p>
-      <w:pPr>
-        <w:rPr>
-          <w:rFonts w:ascii="Calibri Light" w:hAnsi="Calibri Light" w:cs="Calibri Light"/>
-          <w:sz w:val="24"/>
-          <w:szCs w:val="24"/>
-        </w:rPr>
-      </w:pPr>
-      <w:r>
-        <w:rPr>
-          <w:rFonts w:ascii="Calibri Light" w:hAnsi="Calibri Light" w:cs="Calibri Light"/>
-          <w:sz w:val="24"/>
-          <w:szCs w:val="24"/>
-        </w:rPr>
-        <w:tab/>
-      </w:r>
-      <w:r>
-        <w:rPr>
-          <w:rFonts w:ascii="Calibri Light" w:hAnsi="Calibri Light" w:cs="Calibri Light"/>
-          <w:sz w:val="24"/>
-          <w:szCs w:val="24"/>
-        </w:rPr>
-        <w:tab/>
-      </w:r>
-      <w:proofErr w:type="gramStart"/>
-      <w:r>
-        <w:rPr>
-          <w:rFonts w:ascii="Calibri Light" w:hAnsi="Calibri Light" w:cs="Calibri Light"/>
-          <w:sz w:val="24"/>
-          <w:szCs w:val="24"/>
-        </w:rPr>
-        <w:t>for(</w:t>
-      </w:r>
-      <w:proofErr w:type="spellStart"/>
-      <w:proofErr w:type="gramEnd"/>
-      <w:r>
-        <w:rPr>
-          <w:rFonts w:ascii="Calibri Light" w:hAnsi="Calibri Light" w:cs="Calibri Light"/>
-          <w:sz w:val="24"/>
-          <w:szCs w:val="24"/>
-        </w:rPr>
-        <w:t>i</w:t>
-      </w:r>
-      <w:proofErr w:type="spellEnd"/>
-      <w:r>
-        <w:rPr>
-          <w:rFonts w:ascii="Calibri Light" w:hAnsi="Calibri Light" w:cs="Calibri Light"/>
-          <w:sz w:val="24"/>
-          <w:szCs w:val="24"/>
-        </w:rPr>
-        <w:t xml:space="preserve"> = 0; </w:t>
-      </w:r>
-      <w:proofErr w:type="spellStart"/>
-      <w:r>
-        <w:rPr>
-          <w:rFonts w:ascii="Calibri Light" w:hAnsi="Calibri Light" w:cs="Calibri Light"/>
-          <w:sz w:val="24"/>
-          <w:szCs w:val="24"/>
-        </w:rPr>
-        <w:t>i</w:t>
-      </w:r>
-      <w:proofErr w:type="spellEnd"/>
-      <w:r>
-        <w:rPr>
-          <w:rFonts w:ascii="Calibri Light" w:hAnsi="Calibri Light" w:cs="Calibri Light"/>
-          <w:sz w:val="24"/>
-          <w:szCs w:val="24"/>
-        </w:rPr>
-        <w:t xml:space="preserve"> &lt; 6; </w:t>
-      </w:r>
-      <w:proofErr w:type="spellStart"/>
-      <w:r>
-        <w:rPr>
-          <w:rFonts w:ascii="Calibri Light" w:hAnsi="Calibri Light" w:cs="Calibri Light"/>
-          <w:sz w:val="24"/>
-          <w:szCs w:val="24"/>
-        </w:rPr>
-        <w:t>i</w:t>
-      </w:r>
-      <w:proofErr w:type="spellEnd"/>
-      <w:r>
-        <w:rPr>
-          <w:rFonts w:ascii="Calibri Light" w:hAnsi="Calibri Light" w:cs="Calibri Light"/>
-          <w:sz w:val="24"/>
-          <w:szCs w:val="24"/>
-        </w:rPr>
-        <w:t>++) {</w:t>
-      </w:r>
-    </w:p>
-    <w:p>
-      <w:pPr>
-        <w:rPr>
-          <w:rFonts w:ascii="Calibri Light" w:hAnsi="Calibri Light" w:cs="Calibri Light"/>
-          <w:sz w:val="24"/>
-          <w:szCs w:val="24"/>
-        </w:rPr>
-      </w:pPr>
-      <w:r>
-        <w:rPr>
-          <w:rFonts w:ascii="Calibri Light" w:hAnsi="Calibri Light" w:cs="Calibri Light"/>
-          <w:sz w:val="24"/>
-          <w:szCs w:val="24"/>
-        </w:rPr>
-        <w:tab/>
-      </w:r>
-      <w:r>
-        <w:rPr>
-          <w:rFonts w:ascii="Calibri Light" w:hAnsi="Calibri Light" w:cs="Calibri Light"/>
-          <w:sz w:val="24"/>
-          <w:szCs w:val="24"/>
-        </w:rPr>
-        <w:tab/>
-      </w:r>
-      <w:r>
-        <w:rPr>
-          <w:rFonts w:ascii="Calibri Light" w:hAnsi="Calibri Light" w:cs="Calibri Light"/>
-          <w:sz w:val="24"/>
-          <w:szCs w:val="24"/>
-        </w:rPr>
-        <w:tab/>
-        <w:t xml:space="preserve">int </w:t>
-      </w:r>
-      <w:proofErr w:type="spellStart"/>
-      <w:r>
-        <w:rPr>
-          <w:rFonts w:ascii="Calibri Light" w:hAnsi="Calibri Light" w:cs="Calibri Light"/>
-          <w:sz w:val="24"/>
-          <w:szCs w:val="24"/>
-        </w:rPr>
-        <w:t>tmp</w:t>
-      </w:r>
-      <w:proofErr w:type="spellEnd"/>
-      <w:r>
-        <w:rPr>
-          <w:rFonts w:ascii="Calibri Light" w:hAnsi="Calibri Light" w:cs="Calibri Light"/>
-          <w:sz w:val="24"/>
-          <w:szCs w:val="24"/>
-        </w:rPr>
-        <w:t xml:space="preserve"> = 0;</w:t>
-      </w:r>
-    </w:p>
-    <w:p>
-      <w:pPr>
-        <w:rPr>
-          <w:rFonts w:ascii="Calibri Light" w:hAnsi="Calibri Light" w:cs="Calibri Light"/>
-          <w:sz w:val="24"/>
-          <w:szCs w:val="24"/>
-        </w:rPr>
-      </w:pPr>
-      <w:r>
-        <w:rPr>
-          <w:rFonts w:ascii="Calibri Light" w:hAnsi="Calibri Light" w:cs="Calibri Light"/>
-          <w:sz w:val="24"/>
-          <w:szCs w:val="24"/>
-        </w:rPr>
-        <w:tab/>
-      </w:r>
-      <w:r>
-        <w:rPr>
-          <w:rFonts w:ascii="Calibri Light" w:hAnsi="Calibri Light" w:cs="Calibri Light"/>
-          <w:sz w:val="24"/>
-          <w:szCs w:val="24"/>
-        </w:rPr>
-        <w:tab/>
-      </w:r>
-      <w:r>
-        <w:rPr>
-          <w:rFonts w:ascii="Calibri Light" w:hAnsi="Calibri Light" w:cs="Calibri Light"/>
-          <w:sz w:val="24"/>
-          <w:szCs w:val="24"/>
-        </w:rPr>
-        <w:tab/>
-      </w:r>
-      <w:proofErr w:type="gramStart"/>
-      <w:r>
-        <w:rPr>
-          <w:rFonts w:ascii="Calibri Light" w:hAnsi="Calibri Light" w:cs="Calibri Light"/>
-          <w:sz w:val="24"/>
-          <w:szCs w:val="24"/>
-        </w:rPr>
-        <w:t>for(</w:t>
-      </w:r>
-      <w:proofErr w:type="gramEnd"/>
-      <w:r>
-        <w:rPr>
-          <w:rFonts w:ascii="Calibri Light" w:hAnsi="Calibri Light" w:cs="Calibri Light"/>
-          <w:sz w:val="24"/>
-          <w:szCs w:val="24"/>
-        </w:rPr>
-        <w:t xml:space="preserve">j = 0; j &lt; 3; </w:t>
-      </w:r>
-      <w:proofErr w:type="spellStart"/>
-      <w:r>
-        <w:rPr>
-          <w:rFonts w:ascii="Calibri Light" w:hAnsi="Calibri Light" w:cs="Calibri Light"/>
-          <w:sz w:val="24"/>
-          <w:szCs w:val="24"/>
-        </w:rPr>
-        <w:t>j++</w:t>
-      </w:r>
-      <w:proofErr w:type="spellEnd"/>
-      <w:r>
-        <w:rPr>
-          <w:rFonts w:ascii="Calibri Light" w:hAnsi="Calibri Light" w:cs="Calibri Light"/>
-          <w:sz w:val="24"/>
-          <w:szCs w:val="24"/>
-        </w:rPr>
-        <w:t>) {</w:t>
-      </w:r>
-    </w:p>
-    <w:p>
-      <w:pPr>
-        <w:rPr>
-          <w:rFonts w:ascii="Calibri Light" w:hAnsi="Calibri Light" w:cs="Calibri Light"/>
-          <w:sz w:val="24"/>
-          <w:szCs w:val="24"/>
-        </w:rPr>
-      </w:pPr>
-      <w:r>
-        <w:rPr>
-          <w:rFonts w:ascii="Calibri Light" w:hAnsi="Calibri Light" w:cs="Calibri Light"/>
-          <w:sz w:val="24"/>
-          <w:szCs w:val="24"/>
-        </w:rPr>
-        <w:tab/>
-      </w:r>
-      <w:r>
-        <w:rPr>
-          <w:rFonts w:ascii="Calibri Light" w:hAnsi="Calibri Light" w:cs="Calibri Light"/>
-          <w:sz w:val="24"/>
-          <w:szCs w:val="24"/>
-        </w:rPr>
-        <w:tab/>
-      </w:r>
-      <w:r>
-        <w:rPr>
-          <w:rFonts w:ascii="Calibri Light" w:hAnsi="Calibri Light" w:cs="Calibri Light"/>
-          <w:sz w:val="24"/>
-          <w:szCs w:val="24"/>
-        </w:rPr>
-        <w:tab/>
-      </w:r>
-      <w:r>
-        <w:rPr>
-          <w:rFonts w:ascii="Calibri Light" w:hAnsi="Calibri Light" w:cs="Calibri Light"/>
-          <w:sz w:val="24"/>
-          <w:szCs w:val="24"/>
-        </w:rPr>
-        <w:tab/>
-      </w:r>
-      <w:proofErr w:type="gramStart"/>
-      <w:r>
-        <w:rPr>
-          <w:rFonts w:ascii="Calibri Light" w:hAnsi="Calibri Light" w:cs="Calibri Light"/>
-          <w:sz w:val="24"/>
-          <w:szCs w:val="24"/>
-        </w:rPr>
-        <w:t>for(</w:t>
-      </w:r>
-      <w:proofErr w:type="gramEnd"/>
-      <w:r>
-        <w:rPr>
-          <w:rFonts w:ascii="Calibri Light" w:hAnsi="Calibri Light" w:cs="Calibri Light"/>
-          <w:sz w:val="24"/>
-          <w:szCs w:val="24"/>
-        </w:rPr>
-        <w:t>k = 0; k &lt; 3; k++)</w:t>
-      </w:r>
-    </w:p>
-    <w:p>
-      <w:pPr>
-        <w:rPr>
-          <w:rFonts w:ascii="Calibri Light" w:hAnsi="Calibri Light" w:cs="Calibri Light"/>
-          <w:sz w:val="24"/>
-          <w:szCs w:val="24"/>
-        </w:rPr>
-      </w:pPr>
-      <w:r>
-        <w:rPr>
-          <w:rFonts w:ascii="Calibri Light" w:hAnsi="Calibri Light" w:cs="Calibri Light"/>
-          <w:sz w:val="24"/>
-          <w:szCs w:val="24"/>
-        </w:rPr>
-        <w:tab/>
-      </w:r>
-      <w:r>
-        <w:rPr>
-          <w:rFonts w:ascii="Calibri Light" w:hAnsi="Calibri Light" w:cs="Calibri Light"/>
-          <w:sz w:val="24"/>
-          <w:szCs w:val="24"/>
-        </w:rPr>
-        <w:tab/>
-      </w:r>
-      <w:r>
-        <w:rPr>
-          <w:rFonts w:ascii="Calibri Light" w:hAnsi="Calibri Light" w:cs="Calibri Light"/>
-          <w:sz w:val="24"/>
-          <w:szCs w:val="24"/>
-        </w:rPr>
-        <w:tab/>
-      </w:r>
-      <w:r>
-        <w:rPr>
-          <w:rFonts w:ascii="Calibri Light" w:hAnsi="Calibri Light" w:cs="Calibri Light"/>
-          <w:sz w:val="24"/>
-          <w:szCs w:val="24"/>
-        </w:rPr>
-        <w:tab/>
-      </w:r>
-      <w:r>
-        <w:rPr>
-          <w:rFonts w:ascii="Calibri Light" w:hAnsi="Calibri Light" w:cs="Calibri Light"/>
-          <w:sz w:val="24"/>
-          <w:szCs w:val="24"/>
-        </w:rPr>
-        <w:tab/>
-        <w:t>if(W[</w:t>
-      </w:r>
-      <w:proofErr w:type="spellStart"/>
-      <w:r>
-        <w:rPr>
-          <w:rFonts w:ascii="Calibri Light" w:hAnsi="Calibri Light" w:cs="Calibri Light"/>
-          <w:sz w:val="24"/>
-          <w:szCs w:val="24"/>
-        </w:rPr>
-        <w:t>i</w:t>
-      </w:r>
-      <w:proofErr w:type="spellEnd"/>
-      <w:r>
-        <w:rPr>
-          <w:rFonts w:ascii="Calibri Light" w:hAnsi="Calibri Light" w:cs="Calibri Light"/>
-          <w:sz w:val="24"/>
-          <w:szCs w:val="24"/>
-        </w:rPr>
-        <w:t>][j</w:t>
-      </w:r>
-      <w:proofErr w:type="gramStart"/>
-      <w:r>
-        <w:rPr>
-          <w:rFonts w:ascii="Calibri Light" w:hAnsi="Calibri Light" w:cs="Calibri Light"/>
-          <w:sz w:val="24"/>
-          <w:szCs w:val="24"/>
-        </w:rPr>
-        <w:t>] !</w:t>
-      </w:r>
-      <w:proofErr w:type="gramEnd"/>
-      <w:r>
-        <w:rPr>
-          <w:rFonts w:ascii="Calibri Light" w:hAnsi="Calibri Light" w:cs="Calibri Light"/>
-          <w:sz w:val="24"/>
-          <w:szCs w:val="24"/>
-        </w:rPr>
-        <w:t>= k)</w:t>
-      </w:r>
-    </w:p>
-    <w:p>
-      <w:pPr>
-        <w:rPr>
-          <w:rFonts w:ascii="Calibri Light" w:hAnsi="Calibri Light" w:cs="Calibri Light"/>
-          <w:sz w:val="24"/>
-          <w:szCs w:val="24"/>
-        </w:rPr>
-      </w:pPr>
-      <w:r>
-        <w:rPr>
-          <w:rFonts w:ascii="Calibri Light" w:hAnsi="Calibri Light" w:cs="Calibri Light"/>
-          <w:sz w:val="24"/>
-          <w:szCs w:val="24"/>
-        </w:rPr>
-        <w:tab/>
-      </w:r>
-      <w:r>
-        <w:rPr>
-          <w:rFonts w:ascii="Calibri Light" w:hAnsi="Calibri Light" w:cs="Calibri Light"/>
-          <w:sz w:val="24"/>
-          <w:szCs w:val="24"/>
-        </w:rPr>
-        <w:tab/>
-      </w:r>
-      <w:r>
-        <w:rPr>
-          <w:rFonts w:ascii="Calibri Light" w:hAnsi="Calibri Light" w:cs="Calibri Light"/>
-          <w:sz w:val="24"/>
-          <w:szCs w:val="24"/>
-        </w:rPr>
-        <w:tab/>
-      </w:r>
-      <w:r>
-        <w:rPr>
-          <w:rFonts w:ascii="Calibri Light" w:hAnsi="Calibri Light" w:cs="Calibri Light"/>
-          <w:sz w:val="24"/>
-          <w:szCs w:val="24"/>
-        </w:rPr>
-        <w:tab/>
-      </w:r>
-      <w:r>
-        <w:rPr>
-          <w:rFonts w:ascii="Calibri Light" w:hAnsi="Calibri Light" w:cs="Calibri Light"/>
-          <w:sz w:val="24"/>
-          <w:szCs w:val="24"/>
-        </w:rPr>
-        <w:tab/>
-      </w:r>
-      <w:r>
-        <w:rPr>
-          <w:rFonts w:ascii="Calibri Light" w:hAnsi="Calibri Light" w:cs="Calibri Light"/>
-          <w:sz w:val="24"/>
-          <w:szCs w:val="24"/>
-        </w:rPr>
-        <w:tab/>
-      </w:r>
-      <w:proofErr w:type="spellStart"/>
-      <w:r>
-        <w:rPr>
-          <w:rFonts w:ascii="Calibri Light" w:hAnsi="Calibri Light" w:cs="Calibri Light"/>
-          <w:sz w:val="24"/>
-          <w:szCs w:val="24"/>
-        </w:rPr>
-        <w:t>tmp</w:t>
-      </w:r>
-      <w:proofErr w:type="spellEnd"/>
-      <w:r>
-        <w:rPr>
-          <w:rFonts w:ascii="Calibri Light" w:hAnsi="Calibri Light" w:cs="Calibri Light"/>
-          <w:sz w:val="24"/>
-          <w:szCs w:val="24"/>
-        </w:rPr>
-        <w:t xml:space="preserve"> += B[j][k];</w:t>
-      </w:r>
-    </w:p>
-    <w:p>
-      <w:pPr>
-        <w:rPr>
-          <w:rFonts w:ascii="Calibri Light" w:hAnsi="Calibri Light" w:cs="Calibri Light"/>
-          <w:sz w:val="24"/>
-          <w:szCs w:val="24"/>
-        </w:rPr>
-      </w:pPr>
-      <w:r>
-        <w:rPr>
-          <w:rFonts w:ascii="Calibri Light" w:hAnsi="Calibri Light" w:cs="Calibri Light"/>
-          <w:sz w:val="24"/>
-          <w:szCs w:val="24"/>
-        </w:rPr>
-        <w:tab/>
-      </w:r>
-      <w:r>
-        <w:rPr>
-          <w:rFonts w:ascii="Calibri Light" w:hAnsi="Calibri Light" w:cs="Calibri Light"/>
-          <w:sz w:val="24"/>
-          <w:szCs w:val="24"/>
-        </w:rPr>
-        <w:tab/>
-      </w:r>
-      <w:r>
-        <w:rPr>
-          <w:rFonts w:ascii="Calibri Light" w:hAnsi="Calibri Light" w:cs="Calibri Light"/>
-          <w:sz w:val="24"/>
-          <w:szCs w:val="24"/>
-        </w:rPr>
-        <w:tab/>
-        <w:t>}</w:t>
-      </w:r>
-    </w:p>
-    <w:p>
-      <w:pPr>
-        <w:rPr>
-          <w:rFonts w:ascii="Calibri Light" w:hAnsi="Calibri Light" w:cs="Calibri Light"/>
-          <w:sz w:val="24"/>
-          <w:szCs w:val="24"/>
-        </w:rPr>
-      </w:pPr>
-      <w:r>
-        <w:rPr>
-          <w:rFonts w:ascii="Calibri Light" w:hAnsi="Calibri Light" w:cs="Calibri Light"/>
-          <w:sz w:val="24"/>
-          <w:szCs w:val="24"/>
-        </w:rPr>
-        <w:tab/>
-      </w:r>
-      <w:r>
-        <w:rPr>
-          <w:rFonts w:ascii="Calibri Light" w:hAnsi="Calibri Light" w:cs="Calibri Light"/>
-          <w:sz w:val="24"/>
-          <w:szCs w:val="24"/>
-        </w:rPr>
-        <w:tab/>
-      </w:r>
-      <w:r>
-        <w:rPr>
-          <w:rFonts w:ascii="Calibri Light" w:hAnsi="Calibri Light" w:cs="Calibri Light"/>
-          <w:sz w:val="24"/>
-          <w:szCs w:val="24"/>
-        </w:rPr>
-        <w:tab/>
-      </w:r>
-      <w:proofErr w:type="gramStart"/>
-      <w:r>
-        <w:rPr>
-          <w:rFonts w:ascii="Calibri Light" w:hAnsi="Calibri Light" w:cs="Calibri Light"/>
-          <w:sz w:val="24"/>
-          <w:szCs w:val="24"/>
-        </w:rPr>
-        <w:t>if(</w:t>
-      </w:r>
-      <w:proofErr w:type="spellStart"/>
-      <w:proofErr w:type="gramEnd"/>
-      <w:r>
-        <w:rPr>
-          <w:rFonts w:ascii="Calibri Light" w:hAnsi="Calibri Light" w:cs="Calibri Light"/>
-          <w:sz w:val="24"/>
-          <w:szCs w:val="24"/>
-        </w:rPr>
-        <w:t>tmp</w:t>
-      </w:r>
-      <w:proofErr w:type="spellEnd"/>
-      <w:r>
-        <w:rPr>
-          <w:rFonts w:ascii="Calibri Light" w:hAnsi="Calibri Light" w:cs="Calibri Light"/>
-          <w:sz w:val="24"/>
-          <w:szCs w:val="24"/>
-        </w:rPr>
-        <w:t xml:space="preserve"> &lt; Min)</w:t>
-      </w:r>
-      <w:r>
-        <w:rPr>
-          <w:rFonts w:ascii="Calibri Light" w:hAnsi="Calibri Light" w:cs="Calibri Light"/>
-          <w:sz w:val="24"/>
-          <w:szCs w:val="24"/>
-        </w:rPr>
-        <w:tab/>
-      </w:r>
-      <w:proofErr w:type="spellStart"/>
-      <w:r>
-        <w:rPr>
-          <w:rFonts w:ascii="Calibri Light" w:hAnsi="Calibri Light" w:cs="Calibri Light"/>
-          <w:sz w:val="24"/>
-          <w:szCs w:val="24"/>
-        </w:rPr>
-        <w:t>idx</w:t>
-      </w:r>
-      <w:proofErr w:type="spellEnd"/>
-      <w:r>
-        <w:rPr>
-          <w:rFonts w:ascii="Calibri Light" w:hAnsi="Calibri Light" w:cs="Calibri Light"/>
-          <w:sz w:val="24"/>
-          <w:szCs w:val="24"/>
-        </w:rPr>
-        <w:t xml:space="preserve"> = </w:t>
-      </w:r>
-      <w:proofErr w:type="spellStart"/>
-      <w:r>
-        <w:rPr>
-          <w:rFonts w:ascii="Calibri Light" w:hAnsi="Calibri Light" w:cs="Calibri Light"/>
-          <w:sz w:val="24"/>
-          <w:szCs w:val="24"/>
-        </w:rPr>
-        <w:t>i</w:t>
-      </w:r>
-      <w:proofErr w:type="spellEnd"/>
-      <w:r>
-        <w:rPr>
-          <w:rFonts w:ascii="Calibri Light" w:hAnsi="Calibri Light" w:cs="Calibri Light"/>
-          <w:sz w:val="24"/>
-          <w:szCs w:val="24"/>
-        </w:rPr>
-        <w:t xml:space="preserve">, Min = </w:t>
-      </w:r>
-      <w:proofErr w:type="spellStart"/>
-      <w:r>
-        <w:rPr>
-          <w:rFonts w:ascii="Calibri Light" w:hAnsi="Calibri Light" w:cs="Calibri Light"/>
-          <w:sz w:val="24"/>
-          <w:szCs w:val="24"/>
-        </w:rPr>
-        <w:t>tmp</w:t>
-      </w:r>
-      <w:proofErr w:type="spellEnd"/>
-      <w:r>
-        <w:rPr>
-          <w:rFonts w:ascii="Calibri Light" w:hAnsi="Calibri Light" w:cs="Calibri Light"/>
-          <w:sz w:val="24"/>
-          <w:szCs w:val="24"/>
-        </w:rPr>
-        <w:t>;</w:t>
-      </w:r>
-    </w:p>
-    <w:p>
-      <w:pPr>
-        <w:rPr>
-          <w:rFonts w:ascii="Calibri Light" w:hAnsi="Calibri Light" w:cs="Calibri Light"/>
-          <w:sz w:val="24"/>
-          <w:szCs w:val="24"/>
-        </w:rPr>
-      </w:pPr>
-      <w:r>
-        <w:rPr>
-          <w:rFonts w:ascii="Calibri Light" w:hAnsi="Calibri Light" w:cs="Calibri Light"/>
-          <w:sz w:val="24"/>
-          <w:szCs w:val="24"/>
-        </w:rPr>
-        <w:tab/>
-      </w:r>
-      <w:r>
-        <w:rPr>
-          <w:rFonts w:ascii="Calibri Light" w:hAnsi="Calibri Light" w:cs="Calibri Light"/>
-          <w:sz w:val="24"/>
-          <w:szCs w:val="24"/>
-        </w:rPr>
-        <w:tab/>
-        <w:t>}</w:t>
-      </w:r>
-    </w:p>
-    <w:p>
-      <w:pPr>
-        <w:rPr>
-          <w:rFonts w:ascii="Calibri Light" w:hAnsi="Calibri Light" w:cs="Calibri Light"/>
-          <w:sz w:val="24"/>
-          <w:szCs w:val="24"/>
-        </w:rPr>
-      </w:pPr>
-      <w:r>
-        <w:rPr>
-          <w:rFonts w:ascii="Calibri Light" w:hAnsi="Calibri Light" w:cs="Calibri Light"/>
-          <w:sz w:val="24"/>
-          <w:szCs w:val="24"/>
-        </w:rPr>
-        <w:tab/>
-      </w:r>
-      <w:r>
-        <w:rPr>
-          <w:rFonts w:ascii="Calibri Light" w:hAnsi="Calibri Light" w:cs="Calibri Light"/>
-          <w:sz w:val="24"/>
-          <w:szCs w:val="24"/>
-        </w:rPr>
-        <w:tab/>
-      </w:r>
-      <w:proofErr w:type="spellStart"/>
-      <w:proofErr w:type="gramStart"/>
-      <w:r>
-        <w:rPr>
-          <w:rFonts w:ascii="Calibri Light" w:hAnsi="Calibri Light" w:cs="Calibri Light"/>
-          <w:sz w:val="24"/>
-          <w:szCs w:val="24"/>
-        </w:rPr>
-        <w:t>printf</w:t>
-      </w:r>
-      <w:proofErr w:type="spellEnd"/>
-      <w:r>
-        <w:rPr>
-          <w:rFonts w:ascii="Calibri Light" w:hAnsi="Calibri Light" w:cs="Calibri Light"/>
-          <w:sz w:val="24"/>
-          <w:szCs w:val="24"/>
-        </w:rPr>
-        <w:t>(</w:t>
-      </w:r>
-      <w:proofErr w:type="gramEnd"/>
-      <w:r>
-        <w:rPr>
-          <w:rFonts w:ascii="Calibri Light" w:hAnsi="Calibri Light" w:cs="Calibri Light"/>
-          <w:sz w:val="24"/>
-          <w:szCs w:val="24"/>
-        </w:rPr>
-        <w:t>"%</w:t>
-      </w:r>
-      <w:proofErr w:type="spellStart"/>
-      <w:r>
-        <w:rPr>
-          <w:rFonts w:ascii="Calibri Light" w:hAnsi="Calibri Light" w:cs="Calibri Light"/>
-          <w:sz w:val="24"/>
-          <w:szCs w:val="24"/>
-        </w:rPr>
-        <w:t>c%c%c</w:t>
-      </w:r>
-      <w:proofErr w:type="spellEnd"/>
-      <w:r>
-        <w:rPr>
-          <w:rFonts w:ascii="Calibri Light" w:hAnsi="Calibri Light" w:cs="Calibri Light"/>
-          <w:sz w:val="24"/>
-          <w:szCs w:val="24"/>
-        </w:rPr>
-        <w:t xml:space="preserve"> %u\n", s[W[</w:t>
-      </w:r>
-      <w:proofErr w:type="spellStart"/>
-      <w:r>
-        <w:rPr>
-          <w:rFonts w:ascii="Calibri Light" w:hAnsi="Calibri Light" w:cs="Calibri Light"/>
-          <w:sz w:val="24"/>
-          <w:szCs w:val="24"/>
-        </w:rPr>
-        <w:t>idx</w:t>
-      </w:r>
-      <w:proofErr w:type="spellEnd"/>
-      <w:r>
-        <w:rPr>
-          <w:rFonts w:ascii="Calibri Light" w:hAnsi="Calibri Light" w:cs="Calibri Light"/>
-          <w:sz w:val="24"/>
-          <w:szCs w:val="24"/>
-        </w:rPr>
-        <w:t>][0]], s[W[</w:t>
-      </w:r>
-      <w:proofErr w:type="spellStart"/>
-      <w:r>
-        <w:rPr>
-          <w:rFonts w:ascii="Calibri Light" w:hAnsi="Calibri Light" w:cs="Calibri Light"/>
-          <w:sz w:val="24"/>
-          <w:szCs w:val="24"/>
-        </w:rPr>
-        <w:t>idx</w:t>
-      </w:r>
-      <w:proofErr w:type="spellEnd"/>
-      <w:r>
-        <w:rPr>
-          <w:rFonts w:ascii="Calibri Light" w:hAnsi="Calibri Light" w:cs="Calibri Light"/>
-          <w:sz w:val="24"/>
-          <w:szCs w:val="24"/>
-        </w:rPr>
-        <w:t>][1]], s[W[</w:t>
-      </w:r>
-      <w:proofErr w:type="spellStart"/>
-      <w:r>
-        <w:rPr>
-          <w:rFonts w:ascii="Calibri Light" w:hAnsi="Calibri Light" w:cs="Calibri Light"/>
-          <w:sz w:val="24"/>
-          <w:szCs w:val="24"/>
-        </w:rPr>
-        <w:t>idx</w:t>
-      </w:r>
-      <w:proofErr w:type="spellEnd"/>
-      <w:r>
-        <w:rPr>
-          <w:rFonts w:ascii="Calibri Light" w:hAnsi="Calibri Light" w:cs="Calibri Light"/>
-          <w:sz w:val="24"/>
-          <w:szCs w:val="24"/>
-        </w:rPr>
-        <w:t>][2]], Min);</w:t>
-      </w:r>
-    </w:p>
-    <w:p>
-      <w:pPr>
-        <w:rPr>
-          <w:rFonts w:ascii="Calibri Light" w:hAnsi="Calibri Light" w:cs="Calibri Light"/>
-          <w:sz w:val="24"/>
-          <w:szCs w:val="24"/>
-        </w:rPr>
-      </w:pPr>
-      <w:r>
-        <w:rPr>
-          <w:rFonts w:ascii="Calibri Light" w:hAnsi="Calibri Light" w:cs="Calibri Light"/>
-          <w:sz w:val="24"/>
-          <w:szCs w:val="24"/>
-        </w:rPr>
-        <w:tab/>
-        <w:t>}</w:t>
-      </w:r>
-    </w:p>
-    <w:p>
-      <w:pPr>
-        <w:rPr>
-          <w:rFonts w:ascii="Calibri Light" w:hAnsi="Calibri Light" w:cs="Calibri Light"/>
-          <w:sz w:val="24"/>
-          <w:szCs w:val="24"/>
-        </w:rPr>
-      </w:pPr>
-      <w:r>
-        <w:rPr>
-          <w:rFonts w:ascii="Calibri Light" w:hAnsi="Calibri Light" w:cs="Calibri Light"/>
-          <w:sz w:val="24"/>
-          <w:szCs w:val="24"/>
-        </w:rPr>
-        <w:tab/>
-        <w:t>return 0;</w:t>
-      </w:r>
-    </w:p>
-    <w:p>
-      <w:pPr>
-        <w:rPr>
-          <w:rFonts w:ascii="Calibri Light" w:hAnsi="Calibri Light" w:cs="Calibri Light"/>
-          <w:sz w:val="24"/>
-          <w:szCs w:val="24"/>
-        </w:rPr>
-      </w:pPr>
-      <w:r>
-        <w:rPr>
-          <w:rFonts w:ascii="Calibri Light" w:hAnsi="Calibri Light" w:cs="Calibri Light"/>
-          <w:sz w:val="24"/>
-          <w:szCs w:val="24"/>
-        </w:rPr>
-        <w:t>}</w:t>
-      </w:r>
-    </w:p>
-    <w:p>
-      <w:pPr>
-        <w:rPr>
-          <w:rFonts w:ascii="Times New Roman" w:hAnsi="Times New Roman"/>
-          <w:b/>
-          <w:sz w:val="40"/>
-        </w:rPr>
-      </w:pPr>
-    </w:p>
-    <w:p>
-      <w:pPr>
-        <w:rPr>
-          <w:rFonts w:ascii="Times New Roman" w:hAnsi="Times New Roman"/>
-          <w:b/>
-          <w:sz w:val="40"/>
-        </w:rPr>
-      </w:pPr>
-    </w:p>
-    <w:p>
-      <w:pPr>
-        <w:rPr>
-          <w:rFonts w:ascii="Times New Roman" w:hAnsi="Times New Roman"/>
-          <w:b/>
-          <w:sz w:val="40"/>
-        </w:rPr>
-      </w:pPr>
-    </w:p>
-    <w:p>
-      <w:pPr>
-        <w:rPr>
-          <w:rFonts w:ascii="Times New Roman" w:hAnsi="Times New Roman"/>
-          <w:b/>
-          <w:sz w:val="40"/>
-        </w:rPr>
-      </w:pPr>
-    </w:p>
-    <w:p>
-      <w:pPr>
-        <w:rPr>
-          <w:rFonts w:ascii="Times New Roman" w:hAnsi="Times New Roman"/>
-          <w:b/>
-          <w:sz w:val="40"/>
-        </w:rPr>
-      </w:pPr>
-    </w:p>
-    <w:p>
-      <w:pPr>
-        <w:rPr>
-          <w:rFonts w:ascii="Times New Roman" w:hAnsi="Times New Roman"/>
-          <w:b/>
-          <w:sz w:val="40"/>
-        </w:rPr>
-      </w:pPr>
-    </w:p>
-    <w:p>
-      <w:pPr>
-        <w:rPr>
-          <w:rFonts w:ascii="Times New Roman" w:hAnsi="Times New Roman"/>
-          <w:b/>
-          <w:sz w:val="40"/>
-        </w:rPr>
-      </w:pPr>
-    </w:p>
-    <w:p>
-      <w:pPr>
-        <w:rPr>
-          <w:rFonts w:ascii="Times New Roman" w:hAnsi="Times New Roman"/>
-          <w:b/>
-          <w:sz w:val="40"/>
-        </w:rPr>
-      </w:pPr>
-    </w:p>
-    <w:p>
-      <w:pPr>
-        <w:rPr>
-          <w:rFonts w:ascii="Times New Roman" w:hAnsi="Times New Roman"/>
-          <w:b/>
-          <w:sz w:val="40"/>
-        </w:rPr>
-      </w:pPr>
-      <w:r>
-        <w:rPr>
-          <w:rFonts w:ascii="Times New Roman" w:hAnsi="Times New Roman"/>
-          <w:b/>
-          <w:sz w:val="40"/>
-        </w:rPr>
-        <w:lastRenderedPageBreak/>
+          <w:rFonts w:ascii="Times New Roman" w:hAnsi="Times New Roman"/>
+          <w:b/>
+          <w:sz w:val="40"/>
+        </w:rPr>
+      </w:pPr>
+    </w:p>
+    <w:p>
+      <w:pPr>
+        <w:rPr>
+          <w:rFonts w:ascii="Times New Roman" w:hAnsi="Times New Roman"/>
+          <w:b/>
+          <w:sz w:val="40"/>
+        </w:rPr>
+      </w:pPr>
+    </w:p>
+    <w:p>
+      <w:pPr>
+        <w:rPr>
+          <w:rFonts w:ascii="Times New Roman" w:hAnsi="Times New Roman"/>
+          <w:b/>
+          <w:sz w:val="40"/>
+        </w:rPr>
+      </w:pPr>
+    </w:p>
+    <w:p>
+      <w:pPr>
+        <w:rPr>
+          <w:rFonts w:ascii="Times New Roman" w:hAnsi="Times New Roman"/>
+          <w:b/>
+          <w:sz w:val="40"/>
+        </w:rPr>
+      </w:pPr>
+    </w:p>
+    <w:p>
+      <w:pPr>
+        <w:rPr>
+          <w:rFonts w:ascii="Times New Roman" w:hAnsi="Times New Roman"/>
+          <w:b/>
+          <w:sz w:val="40"/>
+        </w:rPr>
+      </w:pPr>
+    </w:p>
+    <w:p>
+      <w:pPr>
+        <w:rPr>
+          <w:rFonts w:ascii="Times New Roman" w:hAnsi="Times New Roman"/>
+          <w:b/>
+          <w:sz w:val="40"/>
+        </w:rPr>
+      </w:pPr>
+    </w:p>
+    <w:p>
+      <w:pPr>
+        <w:rPr>
+          <w:rFonts w:ascii="Times New Roman" w:hAnsi="Times New Roman"/>
+          <w:b/>
+          <w:sz w:val="40"/>
+        </w:rPr>
+      </w:pPr>
+    </w:p>
+    <w:p>
+      <w:pPr>
+        <w:rPr>
+          <w:rFonts w:ascii="Times New Roman" w:hAnsi="Times New Roman"/>
+          <w:b/>
+          <w:sz w:val="40"/>
+        </w:rPr>
+      </w:pPr>
+    </w:p>
+    <w:p>
+      <w:pPr>
+        <w:rPr>
+          <w:rFonts w:ascii="Times New Roman" w:hAnsi="Times New Roman"/>
+          <w:b/>
+          <w:sz w:val="40"/>
+        </w:rPr>
+      </w:pPr>
+    </w:p>
+    <w:p>
+      <w:pPr>
+        <w:rPr>
+          <w:rFonts w:ascii="Times New Roman" w:hAnsi="Times New Roman"/>
+          <w:b/>
+          <w:sz w:val="40"/>
+        </w:rPr>
+      </w:pPr>
+    </w:p>
+    <w:p>
+      <w:pPr>
+        <w:rPr>
+          <w:rFonts w:ascii="Times New Roman" w:hAnsi="Times New Roman"/>
+          <w:b/>
+          <w:sz w:val="40"/>
+        </w:rPr>
+      </w:pPr>
+    </w:p>
+    <w:p>
+      <w:pPr>
+        <w:rPr>
+          <w:rFonts w:ascii="Times New Roman" w:hAnsi="Times New Roman"/>
+          <w:b/>
+          <w:sz w:val="40"/>
+        </w:rPr>
+      </w:pPr>
+    </w:p>
+    <w:p>
+      <w:pPr>
+        <w:rPr>
+          <w:rFonts w:ascii="Times New Roman" w:hAnsi="Times New Roman"/>
+          <w:b/>
+          <w:sz w:val="40"/>
+        </w:rPr>
+      </w:pPr>
+    </w:p>
+    <w:p>
+      <w:pPr>
+        <w:rPr>
+          <w:rFonts w:ascii="Times New Roman" w:hAnsi="Times New Roman"/>
+          <w:b/>
+          <w:sz w:val="40"/>
+        </w:rPr>
+      </w:pPr>
+    </w:p>
+    <w:p>
+      <w:pPr>
+        <w:rPr>
+          <w:rFonts w:ascii="Times New Roman" w:hAnsi="Times New Roman"/>
+          <w:b/>
+          <w:sz w:val="40"/>
+        </w:rPr>
+      </w:pPr>
+    </w:p>
+    <w:p>
+      <w:pPr>
+        <w:rPr>
+          <w:rFonts w:ascii="Times New Roman" w:hAnsi="Times New Roman"/>
+          <w:b/>
+          <w:sz w:val="40"/>
+        </w:rPr>
+      </w:pPr>
+    </w:p>
+    <w:p>
+      <w:pPr>
+        <w:rPr>
+          <w:rFonts w:ascii="Times New Roman" w:hAnsi="Times New Roman"/>
+          <w:b/>
+          <w:sz w:val="40"/>
+        </w:rPr>
+      </w:pPr>
+    </w:p>
+    <w:p>
+      <w:pPr>
+        <w:rPr>
+          <w:rFonts w:ascii="Times New Roman" w:hAnsi="Times New Roman"/>
+          <w:b/>
+          <w:sz w:val="40"/>
+        </w:rPr>
+      </w:pPr>
+    </w:p>
+    <w:p>
+      <w:pPr>
+        <w:rPr>
+          <w:rFonts w:ascii="Times New Roman" w:hAnsi="Times New Roman"/>
+          <w:b/>
+          <w:sz w:val="40"/>
+        </w:rPr>
+      </w:pPr>
+    </w:p>
+    <w:p>
+      <w:pPr>
+        <w:rPr>
+          <w:rFonts w:ascii="Times New Roman" w:hAnsi="Times New Roman"/>
+          <w:b/>
+          <w:sz w:val="40"/>
+        </w:rPr>
+      </w:pPr>
+    </w:p>
+    <w:p>
+      <w:pPr>
+        <w:rPr>
+          <w:rFonts w:ascii="Times New Roman" w:hAnsi="Times New Roman"/>
+          <w:b/>
+          <w:sz w:val="40"/>
+        </w:rPr>
+      </w:pPr>
+    </w:p>
+    <w:p>
+      <w:pPr>
+        <w:rPr>
+          <w:rFonts w:ascii="Times New Roman" w:hAnsi="Times New Roman"/>
+          <w:b/>
+          <w:sz w:val="40"/>
+        </w:rPr>
+      </w:pPr>
+      <w:r>
+        <w:rPr>
+          <w:rFonts w:ascii="Times New Roman" w:hAnsi="Times New Roman"/>
+          <w:b/>
+          <w:sz w:val="40"/>
+        </w:rPr>
         <w:t xml:space="preserve">Assembly </w:t>
       </w:r>
       <w:r>
@@ -3366,7 +2310,7 @@
       </w:tblGrid>
       <w:tr>
         <w:trPr>
-          <w:trHeight w:val="12590"/>
+          <w:trHeight w:val="170"/>
         </w:trPr>
         <w:tc>
           <w:tcPr>
@@ -3377,11 +2321,1133 @@
               <w:rPr>
                 <w:rFonts w:ascii="Times New Roman" w:hAnsi="Times New Roman"/>
                 <w:b/>
-                <w:sz w:val="40"/>
-              </w:rPr>
-            </w:pPr>
-            <w:bookmarkStart w:id="0" w:name="_GoBack"/>
-            <w:bookmarkEnd w:id="0"/>
+                <w:sz w:val="20"/>
+                <w:szCs w:val="20"/>
+              </w:rPr>
+            </w:pPr>
+            <w:proofErr w:type="gramStart"/>
+            <w:r>
+              <w:rPr>
+                <w:rFonts w:ascii="Times New Roman" w:hAnsi="Times New Roman"/>
+                <w:b/>
+                <w:sz w:val="20"/>
+                <w:szCs w:val="20"/>
+              </w:rPr>
+              <w:t>.MODEL</w:t>
+            </w:r>
+            <w:proofErr w:type="gramEnd"/>
+            <w:r>
+              <w:rPr>
+                <w:rFonts w:ascii="Times New Roman" w:hAnsi="Times New Roman"/>
+                <w:b/>
+                <w:sz w:val="20"/>
+                <w:szCs w:val="20"/>
+              </w:rPr>
+              <w:t xml:space="preserve"> SMALL</w:t>
+            </w:r>
+          </w:p>
+          <w:p>
+            <w:pPr>
+              <w:rPr>
+                <w:rFonts w:ascii="Times New Roman" w:hAnsi="Times New Roman"/>
+                <w:b/>
+                <w:sz w:val="20"/>
+                <w:szCs w:val="20"/>
+              </w:rPr>
+            </w:pPr>
+            <w:proofErr w:type="gramStart"/>
+            <w:r>
+              <w:rPr>
+                <w:rFonts w:ascii="Times New Roman" w:hAnsi="Times New Roman"/>
+                <w:b/>
+                <w:sz w:val="20"/>
+                <w:szCs w:val="20"/>
+              </w:rPr>
+              <w:t>.STACK</w:t>
+            </w:r>
+            <w:proofErr w:type="gramEnd"/>
+            <w:r>
+              <w:rPr>
+                <w:rFonts w:ascii="Times New Roman" w:hAnsi="Times New Roman"/>
+                <w:b/>
+                <w:sz w:val="20"/>
+                <w:szCs w:val="20"/>
+              </w:rPr>
+              <w:t xml:space="preserve"> 100H </w:t>
+            </w:r>
+          </w:p>
+          <w:p>
+            <w:pPr>
+              <w:rPr>
+                <w:rFonts w:ascii="Times New Roman" w:hAnsi="Times New Roman"/>
+                <w:b/>
+                <w:sz w:val="20"/>
+                <w:szCs w:val="20"/>
+              </w:rPr>
+            </w:pPr>
+            <w:proofErr w:type="gramStart"/>
+            <w:r>
+              <w:rPr>
+                <w:rFonts w:ascii="Times New Roman" w:hAnsi="Times New Roman"/>
+                <w:b/>
+                <w:sz w:val="20"/>
+                <w:szCs w:val="20"/>
+              </w:rPr>
+              <w:t>.CODE</w:t>
+            </w:r>
+            <w:proofErr w:type="gramEnd"/>
+          </w:p>
+          <w:p>
+            <w:pPr>
+              <w:rPr>
+                <w:rFonts w:ascii="Times New Roman" w:hAnsi="Times New Roman"/>
+                <w:b/>
+                <w:sz w:val="20"/>
+                <w:szCs w:val="20"/>
+              </w:rPr>
+            </w:pPr>
+            <w:r>
+              <w:rPr>
+                <w:rFonts w:ascii="Times New Roman" w:hAnsi="Times New Roman"/>
+                <w:b/>
+                <w:sz w:val="20"/>
+                <w:szCs w:val="20"/>
+              </w:rPr>
+              <w:t xml:space="preserve">MAIN PROC  </w:t>
+            </w:r>
+          </w:p>
+          <w:p>
+            <w:pPr>
+              <w:rPr>
+                <w:rFonts w:ascii="Times New Roman" w:hAnsi="Times New Roman"/>
+                <w:b/>
+                <w:sz w:val="20"/>
+                <w:szCs w:val="20"/>
+              </w:rPr>
+            </w:pPr>
+            <w:r>
+              <w:rPr>
+                <w:rFonts w:ascii="Times New Roman" w:hAnsi="Times New Roman"/>
+                <w:b/>
+                <w:sz w:val="20"/>
+                <w:szCs w:val="20"/>
+              </w:rPr>
+              <w:t xml:space="preserve">     </w:t>
+            </w:r>
+          </w:p>
+          <w:p>
+            <w:pPr>
+              <w:rPr>
+                <w:rFonts w:ascii="Times New Roman" w:hAnsi="Times New Roman"/>
+                <w:b/>
+                <w:sz w:val="20"/>
+                <w:szCs w:val="20"/>
+              </w:rPr>
+            </w:pPr>
+            <w:r>
+              <w:rPr>
+                <w:rFonts w:ascii="Times New Roman" w:hAnsi="Times New Roman"/>
+                <w:b/>
+                <w:sz w:val="20"/>
+                <w:szCs w:val="20"/>
+              </w:rPr>
+              <w:t xml:space="preserve">        </w:t>
+            </w:r>
+          </w:p>
+          <w:p>
+            <w:pPr>
+              <w:rPr>
+                <w:rFonts w:ascii="Times New Roman" w:hAnsi="Times New Roman"/>
+                <w:b/>
+                <w:sz w:val="20"/>
+                <w:szCs w:val="20"/>
+              </w:rPr>
+            </w:pPr>
+            <w:r>
+              <w:rPr>
+                <w:rFonts w:ascii="Times New Roman" w:hAnsi="Times New Roman"/>
+                <w:b/>
+                <w:sz w:val="20"/>
+                <w:szCs w:val="20"/>
+              </w:rPr>
+              <w:t xml:space="preserve">    START:</w:t>
+            </w:r>
+          </w:p>
+          <w:p>
+            <w:pPr>
+              <w:rPr>
+                <w:rFonts w:ascii="Times New Roman" w:hAnsi="Times New Roman"/>
+                <w:b/>
+                <w:sz w:val="20"/>
+                <w:szCs w:val="20"/>
+              </w:rPr>
+            </w:pPr>
+            <w:r>
+              <w:rPr>
+                <w:rFonts w:ascii="Times New Roman" w:hAnsi="Times New Roman"/>
+                <w:b/>
+                <w:sz w:val="20"/>
+                <w:szCs w:val="20"/>
+              </w:rPr>
+              <w:t xml:space="preserve">    CALL SCAN </w:t>
+            </w:r>
+          </w:p>
+          <w:p>
+            <w:pPr>
+              <w:rPr>
+                <w:rFonts w:ascii="Times New Roman" w:hAnsi="Times New Roman"/>
+                <w:b/>
+                <w:sz w:val="20"/>
+                <w:szCs w:val="20"/>
+              </w:rPr>
+            </w:pPr>
+            <w:r>
+              <w:rPr>
+                <w:rFonts w:ascii="Times New Roman" w:hAnsi="Times New Roman"/>
+                <w:b/>
+                <w:sz w:val="20"/>
+                <w:szCs w:val="20"/>
+              </w:rPr>
+              <w:t xml:space="preserve">    </w:t>
+            </w:r>
+          </w:p>
+          <w:p>
+            <w:pPr>
+              <w:rPr>
+                <w:rFonts w:ascii="Times New Roman" w:hAnsi="Times New Roman"/>
+                <w:b/>
+                <w:sz w:val="20"/>
+                <w:szCs w:val="20"/>
+              </w:rPr>
+            </w:pPr>
+            <w:r>
+              <w:rPr>
+                <w:rFonts w:ascii="Times New Roman" w:hAnsi="Times New Roman"/>
+                <w:b/>
+                <w:sz w:val="20"/>
+                <w:szCs w:val="20"/>
+              </w:rPr>
+              <w:t xml:space="preserve">    MOV BH, </w:t>
+            </w:r>
+            <w:proofErr w:type="gramStart"/>
+            <w:r>
+              <w:rPr>
+                <w:rFonts w:ascii="Times New Roman" w:hAnsi="Times New Roman"/>
+                <w:b/>
+                <w:sz w:val="20"/>
+                <w:szCs w:val="20"/>
+              </w:rPr>
+              <w:t>DL  ;</w:t>
+            </w:r>
+            <w:proofErr w:type="gramEnd"/>
+            <w:r>
+              <w:rPr>
+                <w:rFonts w:ascii="Times New Roman" w:hAnsi="Times New Roman"/>
+                <w:b/>
+                <w:sz w:val="20"/>
+                <w:szCs w:val="20"/>
+              </w:rPr>
+              <w:t xml:space="preserve">move first value in </w:t>
+            </w:r>
+            <w:proofErr w:type="spellStart"/>
+            <w:r>
+              <w:rPr>
+                <w:rFonts w:ascii="Times New Roman" w:hAnsi="Times New Roman"/>
+                <w:b/>
+                <w:sz w:val="20"/>
+                <w:szCs w:val="20"/>
+              </w:rPr>
+              <w:t>bh</w:t>
+            </w:r>
+            <w:proofErr w:type="spellEnd"/>
+          </w:p>
+          <w:p>
+            <w:pPr>
+              <w:rPr>
+                <w:rFonts w:ascii="Times New Roman" w:hAnsi="Times New Roman"/>
+                <w:b/>
+                <w:sz w:val="20"/>
+                <w:szCs w:val="20"/>
+              </w:rPr>
+            </w:pPr>
+            <w:r>
+              <w:rPr>
+                <w:rFonts w:ascii="Times New Roman" w:hAnsi="Times New Roman"/>
+                <w:b/>
+                <w:sz w:val="20"/>
+                <w:szCs w:val="20"/>
+              </w:rPr>
+              <w:t xml:space="preserve">    CALL SCAN </w:t>
+            </w:r>
+          </w:p>
+          <w:p>
+            <w:pPr>
+              <w:rPr>
+                <w:rFonts w:ascii="Times New Roman" w:hAnsi="Times New Roman"/>
+                <w:b/>
+                <w:sz w:val="20"/>
+                <w:szCs w:val="20"/>
+              </w:rPr>
+            </w:pPr>
+            <w:r>
+              <w:rPr>
+                <w:rFonts w:ascii="Times New Roman" w:hAnsi="Times New Roman"/>
+                <w:b/>
+                <w:sz w:val="20"/>
+                <w:szCs w:val="20"/>
+              </w:rPr>
+              <w:t xml:space="preserve">    MOV BL, </w:t>
+            </w:r>
+            <w:proofErr w:type="gramStart"/>
+            <w:r>
+              <w:rPr>
+                <w:rFonts w:ascii="Times New Roman" w:hAnsi="Times New Roman"/>
+                <w:b/>
+                <w:sz w:val="20"/>
+                <w:szCs w:val="20"/>
+              </w:rPr>
+              <w:t>DL  ;</w:t>
+            </w:r>
+            <w:proofErr w:type="gramEnd"/>
+            <w:r>
+              <w:rPr>
+                <w:rFonts w:ascii="Times New Roman" w:hAnsi="Times New Roman"/>
+                <w:b/>
+                <w:sz w:val="20"/>
+                <w:szCs w:val="20"/>
+              </w:rPr>
+              <w:t>move second value in bl</w:t>
+            </w:r>
+          </w:p>
+          <w:p>
+            <w:pPr>
+              <w:rPr>
+                <w:rFonts w:ascii="Times New Roman" w:hAnsi="Times New Roman"/>
+                <w:b/>
+                <w:sz w:val="20"/>
+                <w:szCs w:val="20"/>
+              </w:rPr>
+            </w:pPr>
+            <w:r>
+              <w:rPr>
+                <w:rFonts w:ascii="Times New Roman" w:hAnsi="Times New Roman"/>
+                <w:b/>
+                <w:sz w:val="20"/>
+                <w:szCs w:val="20"/>
+              </w:rPr>
+              <w:t xml:space="preserve">    SUB BH, </w:t>
+            </w:r>
+            <w:proofErr w:type="gramStart"/>
+            <w:r>
+              <w:rPr>
+                <w:rFonts w:ascii="Times New Roman" w:hAnsi="Times New Roman"/>
+                <w:b/>
+                <w:sz w:val="20"/>
+                <w:szCs w:val="20"/>
+              </w:rPr>
+              <w:t>BL  ;</w:t>
+            </w:r>
+            <w:proofErr w:type="gramEnd"/>
+            <w:r>
+              <w:rPr>
+                <w:rFonts w:ascii="Times New Roman" w:hAnsi="Times New Roman"/>
+                <w:b/>
+                <w:sz w:val="20"/>
+                <w:szCs w:val="20"/>
+              </w:rPr>
+              <w:t>SUBTRACT THE INPUT VALUES</w:t>
+            </w:r>
+          </w:p>
+          <w:p>
+            <w:pPr>
+              <w:rPr>
+                <w:rFonts w:ascii="Times New Roman" w:hAnsi="Times New Roman"/>
+                <w:b/>
+                <w:sz w:val="20"/>
+                <w:szCs w:val="20"/>
+              </w:rPr>
+            </w:pPr>
+            <w:r>
+              <w:rPr>
+                <w:rFonts w:ascii="Times New Roman" w:hAnsi="Times New Roman"/>
+                <w:b/>
+                <w:sz w:val="20"/>
+                <w:szCs w:val="20"/>
+              </w:rPr>
+              <w:t xml:space="preserve">    MOV AX, 0 </w:t>
+            </w:r>
+            <w:proofErr w:type="gramStart"/>
+            <w:r>
+              <w:rPr>
+                <w:rFonts w:ascii="Times New Roman" w:hAnsi="Times New Roman"/>
+                <w:b/>
+                <w:sz w:val="20"/>
+                <w:szCs w:val="20"/>
+              </w:rPr>
+              <w:t xml:space="preserve">  ;CLEAR</w:t>
+            </w:r>
+            <w:proofErr w:type="gramEnd"/>
+            <w:r>
+              <w:rPr>
+                <w:rFonts w:ascii="Times New Roman" w:hAnsi="Times New Roman"/>
+                <w:b/>
+                <w:sz w:val="20"/>
+                <w:szCs w:val="20"/>
+              </w:rPr>
+              <w:t xml:space="preserve"> AX</w:t>
+            </w:r>
+          </w:p>
+          <w:p>
+            <w:pPr>
+              <w:rPr>
+                <w:rFonts w:ascii="Times New Roman" w:hAnsi="Times New Roman"/>
+                <w:b/>
+                <w:sz w:val="20"/>
+                <w:szCs w:val="20"/>
+              </w:rPr>
+            </w:pPr>
+            <w:r>
+              <w:rPr>
+                <w:rFonts w:ascii="Times New Roman" w:hAnsi="Times New Roman"/>
+                <w:b/>
+                <w:sz w:val="20"/>
+                <w:szCs w:val="20"/>
+              </w:rPr>
+              <w:t xml:space="preserve">    MOV AL, </w:t>
+            </w:r>
+            <w:proofErr w:type="gramStart"/>
+            <w:r>
+              <w:rPr>
+                <w:rFonts w:ascii="Times New Roman" w:hAnsi="Times New Roman"/>
+                <w:b/>
+                <w:sz w:val="20"/>
+                <w:szCs w:val="20"/>
+              </w:rPr>
+              <w:t>BH  ;</w:t>
+            </w:r>
+            <w:proofErr w:type="gramEnd"/>
+            <w:r>
+              <w:rPr>
+                <w:rFonts w:ascii="Times New Roman" w:hAnsi="Times New Roman"/>
+                <w:b/>
+                <w:sz w:val="20"/>
+                <w:szCs w:val="20"/>
+              </w:rPr>
+              <w:t>MOVE SUBTRACTION TO AL FOR PRINT PROC</w:t>
+            </w:r>
+          </w:p>
+          <w:p>
+            <w:pPr>
+              <w:rPr>
+                <w:rFonts w:ascii="Times New Roman" w:hAnsi="Times New Roman"/>
+                <w:b/>
+                <w:sz w:val="20"/>
+                <w:szCs w:val="20"/>
+              </w:rPr>
+            </w:pPr>
+            <w:r>
+              <w:rPr>
+                <w:rFonts w:ascii="Times New Roman" w:hAnsi="Times New Roman"/>
+                <w:b/>
+                <w:sz w:val="20"/>
+                <w:szCs w:val="20"/>
+              </w:rPr>
+              <w:t xml:space="preserve">    CMP AL, 0</w:t>
+            </w:r>
+          </w:p>
+          <w:p>
+            <w:pPr>
+              <w:rPr>
+                <w:rFonts w:ascii="Times New Roman" w:hAnsi="Times New Roman"/>
+                <w:b/>
+                <w:sz w:val="20"/>
+                <w:szCs w:val="20"/>
+              </w:rPr>
+            </w:pPr>
+            <w:r>
+              <w:rPr>
+                <w:rFonts w:ascii="Times New Roman" w:hAnsi="Times New Roman"/>
+                <w:b/>
+                <w:sz w:val="20"/>
+                <w:szCs w:val="20"/>
+              </w:rPr>
+              <w:t xml:space="preserve">    JG P      </w:t>
+            </w:r>
+            <w:proofErr w:type="gramStart"/>
+            <w:r>
+              <w:rPr>
+                <w:rFonts w:ascii="Times New Roman" w:hAnsi="Times New Roman"/>
+                <w:b/>
+                <w:sz w:val="20"/>
+                <w:szCs w:val="20"/>
+              </w:rPr>
+              <w:t xml:space="preserve">  ;IF</w:t>
+            </w:r>
+            <w:proofErr w:type="gramEnd"/>
+            <w:r>
+              <w:rPr>
+                <w:rFonts w:ascii="Times New Roman" w:hAnsi="Times New Roman"/>
+                <w:b/>
+                <w:sz w:val="20"/>
+                <w:szCs w:val="20"/>
+              </w:rPr>
+              <w:t xml:space="preserve"> SUBTRACTION IS NOT GREATER THAN ZERO</w:t>
+            </w:r>
+          </w:p>
+          <w:p>
+            <w:pPr>
+              <w:rPr>
+                <w:rFonts w:ascii="Times New Roman" w:hAnsi="Times New Roman"/>
+                <w:b/>
+                <w:sz w:val="20"/>
+                <w:szCs w:val="20"/>
+              </w:rPr>
+            </w:pPr>
+            <w:r>
+              <w:rPr>
+                <w:rFonts w:ascii="Times New Roman" w:hAnsi="Times New Roman"/>
+                <w:b/>
+                <w:sz w:val="20"/>
+                <w:szCs w:val="20"/>
+              </w:rPr>
+              <w:t xml:space="preserve">    NEG AL    </w:t>
+            </w:r>
+            <w:proofErr w:type="gramStart"/>
+            <w:r>
+              <w:rPr>
+                <w:rFonts w:ascii="Times New Roman" w:hAnsi="Times New Roman"/>
+                <w:b/>
+                <w:sz w:val="20"/>
+                <w:szCs w:val="20"/>
+              </w:rPr>
+              <w:t xml:space="preserve">  ;NEGATE</w:t>
+            </w:r>
+            <w:proofErr w:type="gramEnd"/>
+            <w:r>
+              <w:rPr>
+                <w:rFonts w:ascii="Times New Roman" w:hAnsi="Times New Roman"/>
+                <w:b/>
+                <w:sz w:val="20"/>
+                <w:szCs w:val="20"/>
+              </w:rPr>
+              <w:t xml:space="preserve"> SUBTRACTION </w:t>
+            </w:r>
+          </w:p>
+          <w:p>
+            <w:pPr>
+              <w:rPr>
+                <w:rFonts w:ascii="Times New Roman" w:hAnsi="Times New Roman"/>
+                <w:b/>
+                <w:sz w:val="20"/>
+                <w:szCs w:val="20"/>
+              </w:rPr>
+            </w:pPr>
+            <w:r>
+              <w:rPr>
+                <w:rFonts w:ascii="Times New Roman" w:hAnsi="Times New Roman"/>
+                <w:b/>
+                <w:sz w:val="20"/>
+                <w:szCs w:val="20"/>
+              </w:rPr>
+              <w:t xml:space="preserve">    </w:t>
+            </w:r>
+          </w:p>
+          <w:p>
+            <w:pPr>
+              <w:rPr>
+                <w:rFonts w:ascii="Times New Roman" w:hAnsi="Times New Roman"/>
+                <w:b/>
+                <w:sz w:val="20"/>
+                <w:szCs w:val="20"/>
+              </w:rPr>
+            </w:pPr>
+            <w:r>
+              <w:rPr>
+                <w:rFonts w:ascii="Times New Roman" w:hAnsi="Times New Roman"/>
+                <w:b/>
+                <w:sz w:val="20"/>
+                <w:szCs w:val="20"/>
+              </w:rPr>
+              <w:t xml:space="preserve">   </w:t>
+            </w:r>
+          </w:p>
+          <w:p>
+            <w:pPr>
+              <w:rPr>
+                <w:rFonts w:ascii="Times New Roman" w:hAnsi="Times New Roman"/>
+                <w:b/>
+                <w:sz w:val="20"/>
+                <w:szCs w:val="20"/>
+              </w:rPr>
+            </w:pPr>
+            <w:r>
+              <w:rPr>
+                <w:rFonts w:ascii="Times New Roman" w:hAnsi="Times New Roman"/>
+                <w:b/>
+                <w:sz w:val="20"/>
+                <w:szCs w:val="20"/>
+              </w:rPr>
+              <w:t xml:space="preserve">   </w:t>
+            </w:r>
+          </w:p>
+          <w:p>
+            <w:pPr>
+              <w:rPr>
+                <w:rFonts w:ascii="Times New Roman" w:hAnsi="Times New Roman"/>
+                <w:b/>
+                <w:sz w:val="20"/>
+                <w:szCs w:val="20"/>
+              </w:rPr>
+            </w:pPr>
+            <w:r>
+              <w:rPr>
+                <w:rFonts w:ascii="Times New Roman" w:hAnsi="Times New Roman"/>
+                <w:b/>
+                <w:sz w:val="20"/>
+                <w:szCs w:val="20"/>
+              </w:rPr>
+              <w:t xml:space="preserve">    P:</w:t>
+            </w:r>
+          </w:p>
+          <w:p>
+            <w:pPr>
+              <w:rPr>
+                <w:rFonts w:ascii="Times New Roman" w:hAnsi="Times New Roman"/>
+                <w:b/>
+                <w:sz w:val="20"/>
+                <w:szCs w:val="20"/>
+              </w:rPr>
+            </w:pPr>
+            <w:r>
+              <w:rPr>
+                <w:rFonts w:ascii="Times New Roman" w:hAnsi="Times New Roman"/>
+                <w:b/>
+                <w:sz w:val="20"/>
+                <w:szCs w:val="20"/>
+              </w:rPr>
+              <w:t xml:space="preserve">    </w:t>
+            </w:r>
+          </w:p>
+          <w:p>
+            <w:pPr>
+              <w:rPr>
+                <w:rFonts w:ascii="Times New Roman" w:hAnsi="Times New Roman"/>
+                <w:b/>
+                <w:sz w:val="20"/>
+                <w:szCs w:val="20"/>
+              </w:rPr>
+            </w:pPr>
+            <w:r>
+              <w:rPr>
+                <w:rFonts w:ascii="Times New Roman" w:hAnsi="Times New Roman"/>
+                <w:b/>
+                <w:sz w:val="20"/>
+                <w:szCs w:val="20"/>
+              </w:rPr>
+              <w:t xml:space="preserve">    CALL PRINT</w:t>
+            </w:r>
+          </w:p>
+          <w:p>
+            <w:pPr>
+              <w:rPr>
+                <w:rFonts w:ascii="Times New Roman" w:hAnsi="Times New Roman"/>
+                <w:b/>
+                <w:sz w:val="20"/>
+                <w:szCs w:val="20"/>
+              </w:rPr>
+            </w:pPr>
+            <w:r>
+              <w:rPr>
+                <w:rFonts w:ascii="Times New Roman" w:hAnsi="Times New Roman"/>
+                <w:b/>
+                <w:sz w:val="20"/>
+                <w:szCs w:val="20"/>
+              </w:rPr>
+              <w:t xml:space="preserve">    MOV AH, 2</w:t>
+            </w:r>
+          </w:p>
+          <w:p>
+            <w:pPr>
+              <w:rPr>
+                <w:rFonts w:ascii="Times New Roman" w:hAnsi="Times New Roman"/>
+                <w:b/>
+                <w:sz w:val="20"/>
+                <w:szCs w:val="20"/>
+              </w:rPr>
+            </w:pPr>
+            <w:r>
+              <w:rPr>
+                <w:rFonts w:ascii="Times New Roman" w:hAnsi="Times New Roman"/>
+                <w:b/>
+                <w:sz w:val="20"/>
+                <w:szCs w:val="20"/>
+              </w:rPr>
+              <w:t xml:space="preserve">    MOV DL, </w:t>
+            </w:r>
+            <w:proofErr w:type="gramStart"/>
+            <w:r>
+              <w:rPr>
+                <w:rFonts w:ascii="Times New Roman" w:hAnsi="Times New Roman"/>
+                <w:b/>
+                <w:sz w:val="20"/>
+                <w:szCs w:val="20"/>
+              </w:rPr>
+              <w:t>10  ;</w:t>
+            </w:r>
+            <w:proofErr w:type="gramEnd"/>
+            <w:r>
+              <w:rPr>
+                <w:rFonts w:ascii="Times New Roman" w:hAnsi="Times New Roman"/>
+                <w:b/>
+                <w:sz w:val="20"/>
+                <w:szCs w:val="20"/>
+              </w:rPr>
+              <w:t>PRINT NEW LINE</w:t>
+            </w:r>
+          </w:p>
+          <w:p>
+            <w:pPr>
+              <w:rPr>
+                <w:rFonts w:ascii="Times New Roman" w:hAnsi="Times New Roman"/>
+                <w:b/>
+                <w:sz w:val="20"/>
+                <w:szCs w:val="20"/>
+              </w:rPr>
+            </w:pPr>
+            <w:r>
+              <w:rPr>
+                <w:rFonts w:ascii="Times New Roman" w:hAnsi="Times New Roman"/>
+                <w:b/>
+                <w:sz w:val="20"/>
+                <w:szCs w:val="20"/>
+              </w:rPr>
+              <w:t xml:space="preserve">    INT 21H</w:t>
+            </w:r>
+          </w:p>
+          <w:p>
+            <w:pPr>
+              <w:rPr>
+                <w:rFonts w:ascii="Times New Roman" w:hAnsi="Times New Roman"/>
+                <w:b/>
+                <w:sz w:val="20"/>
+                <w:szCs w:val="20"/>
+              </w:rPr>
+            </w:pPr>
+            <w:r>
+              <w:rPr>
+                <w:rFonts w:ascii="Times New Roman" w:hAnsi="Times New Roman"/>
+                <w:b/>
+                <w:sz w:val="20"/>
+                <w:szCs w:val="20"/>
+              </w:rPr>
+              <w:t xml:space="preserve">    MOV DL, </w:t>
+            </w:r>
+            <w:proofErr w:type="gramStart"/>
+            <w:r>
+              <w:rPr>
+                <w:rFonts w:ascii="Times New Roman" w:hAnsi="Times New Roman"/>
+                <w:b/>
+                <w:sz w:val="20"/>
+                <w:szCs w:val="20"/>
+              </w:rPr>
+              <w:t>13  ;</w:t>
+            </w:r>
+            <w:proofErr w:type="gramEnd"/>
+            <w:r>
+              <w:rPr>
+                <w:rFonts w:ascii="Times New Roman" w:hAnsi="Times New Roman"/>
+                <w:b/>
+                <w:sz w:val="20"/>
+                <w:szCs w:val="20"/>
+              </w:rPr>
+              <w:t>PRINT CARRIGE RETURN</w:t>
+            </w:r>
+          </w:p>
+          <w:p>
+            <w:pPr>
+              <w:rPr>
+                <w:rFonts w:ascii="Times New Roman" w:hAnsi="Times New Roman"/>
+                <w:b/>
+                <w:sz w:val="20"/>
+                <w:szCs w:val="20"/>
+              </w:rPr>
+            </w:pPr>
+            <w:r>
+              <w:rPr>
+                <w:rFonts w:ascii="Times New Roman" w:hAnsi="Times New Roman"/>
+                <w:b/>
+                <w:sz w:val="20"/>
+                <w:szCs w:val="20"/>
+              </w:rPr>
+              <w:t xml:space="preserve">    INT 21H</w:t>
+            </w:r>
+          </w:p>
+          <w:p>
+            <w:pPr>
+              <w:rPr>
+                <w:rFonts w:ascii="Times New Roman" w:hAnsi="Times New Roman"/>
+                <w:b/>
+                <w:sz w:val="20"/>
+                <w:szCs w:val="20"/>
+              </w:rPr>
+            </w:pPr>
+            <w:r>
+              <w:rPr>
+                <w:rFonts w:ascii="Times New Roman" w:hAnsi="Times New Roman"/>
+                <w:b/>
+                <w:sz w:val="20"/>
+                <w:szCs w:val="20"/>
+              </w:rPr>
+              <w:t xml:space="preserve">    JMP START </w:t>
+            </w:r>
+            <w:proofErr w:type="gramStart"/>
+            <w:r>
+              <w:rPr>
+                <w:rFonts w:ascii="Times New Roman" w:hAnsi="Times New Roman"/>
+                <w:b/>
+                <w:sz w:val="20"/>
+                <w:szCs w:val="20"/>
+              </w:rPr>
+              <w:t xml:space="preserve">  ;TAKE</w:t>
+            </w:r>
+            <w:proofErr w:type="gramEnd"/>
+            <w:r>
+              <w:rPr>
+                <w:rFonts w:ascii="Times New Roman" w:hAnsi="Times New Roman"/>
+                <w:b/>
+                <w:sz w:val="20"/>
+                <w:szCs w:val="20"/>
+              </w:rPr>
+              <w:t xml:space="preserve"> INPUT AGAIN</w:t>
+            </w:r>
+          </w:p>
+          <w:p>
+            <w:pPr>
+              <w:rPr>
+                <w:rFonts w:ascii="Times New Roman" w:hAnsi="Times New Roman"/>
+                <w:b/>
+                <w:sz w:val="20"/>
+                <w:szCs w:val="20"/>
+              </w:rPr>
+            </w:pPr>
+            <w:r>
+              <w:rPr>
+                <w:rFonts w:ascii="Times New Roman" w:hAnsi="Times New Roman"/>
+                <w:b/>
+                <w:sz w:val="20"/>
+                <w:szCs w:val="20"/>
+              </w:rPr>
+              <w:t xml:space="preserve">    RET</w:t>
+            </w:r>
+          </w:p>
+          <w:p>
+            <w:pPr>
+              <w:rPr>
+                <w:rFonts w:ascii="Times New Roman" w:hAnsi="Times New Roman"/>
+                <w:b/>
+                <w:sz w:val="20"/>
+                <w:szCs w:val="20"/>
+              </w:rPr>
+            </w:pPr>
+            <w:r>
+              <w:rPr>
+                <w:rFonts w:ascii="Times New Roman" w:hAnsi="Times New Roman"/>
+                <w:b/>
+                <w:sz w:val="20"/>
+                <w:szCs w:val="20"/>
+              </w:rPr>
+              <w:t>MAIN ENDP</w:t>
+            </w:r>
+          </w:p>
+          <w:p>
+            <w:pPr>
+              <w:rPr>
+                <w:rFonts w:ascii="Times New Roman" w:hAnsi="Times New Roman"/>
+                <w:b/>
+                <w:sz w:val="20"/>
+                <w:szCs w:val="20"/>
+              </w:rPr>
+            </w:pPr>
+          </w:p>
+          <w:p>
+            <w:pPr>
+              <w:rPr>
+                <w:rFonts w:ascii="Times New Roman" w:hAnsi="Times New Roman"/>
+                <w:b/>
+                <w:sz w:val="20"/>
+                <w:szCs w:val="20"/>
+              </w:rPr>
+            </w:pPr>
+            <w:proofErr w:type="gramStart"/>
+            <w:r>
+              <w:rPr>
+                <w:rFonts w:ascii="Times New Roman" w:hAnsi="Times New Roman"/>
+                <w:b/>
+                <w:sz w:val="20"/>
+                <w:szCs w:val="20"/>
+              </w:rPr>
+              <w:t>;a</w:t>
+            </w:r>
+            <w:proofErr w:type="gramEnd"/>
+            <w:r>
+              <w:rPr>
+                <w:rFonts w:ascii="Times New Roman" w:hAnsi="Times New Roman"/>
+                <w:b/>
+                <w:sz w:val="20"/>
+                <w:szCs w:val="20"/>
+              </w:rPr>
+              <w:t xml:space="preserve"> procedure that read an integer value</w:t>
+            </w:r>
+          </w:p>
+          <w:p>
+            <w:pPr>
+              <w:rPr>
+                <w:rFonts w:ascii="Times New Roman" w:hAnsi="Times New Roman"/>
+                <w:b/>
+                <w:sz w:val="20"/>
+                <w:szCs w:val="20"/>
+              </w:rPr>
+            </w:pPr>
+            <w:proofErr w:type="gramStart"/>
+            <w:r>
+              <w:rPr>
+                <w:rFonts w:ascii="Times New Roman" w:hAnsi="Times New Roman"/>
+                <w:b/>
+                <w:sz w:val="20"/>
+                <w:szCs w:val="20"/>
+              </w:rPr>
+              <w:t>;of</w:t>
+            </w:r>
+            <w:proofErr w:type="gramEnd"/>
+            <w:r>
+              <w:rPr>
+                <w:rFonts w:ascii="Times New Roman" w:hAnsi="Times New Roman"/>
+                <w:b/>
+                <w:sz w:val="20"/>
+                <w:szCs w:val="20"/>
+              </w:rPr>
+              <w:t xml:space="preserve"> one or more digit</w:t>
+            </w:r>
+          </w:p>
+          <w:p>
+            <w:pPr>
+              <w:rPr>
+                <w:rFonts w:ascii="Times New Roman" w:hAnsi="Times New Roman"/>
+                <w:b/>
+                <w:sz w:val="20"/>
+                <w:szCs w:val="20"/>
+              </w:rPr>
+            </w:pPr>
+            <w:proofErr w:type="gramStart"/>
+            <w:r>
+              <w:rPr>
+                <w:rFonts w:ascii="Times New Roman" w:hAnsi="Times New Roman"/>
+                <w:b/>
+                <w:sz w:val="20"/>
+                <w:szCs w:val="20"/>
+              </w:rPr>
+              <w:t>;input</w:t>
+            </w:r>
+            <w:proofErr w:type="gramEnd"/>
+            <w:r>
+              <w:rPr>
+                <w:rFonts w:ascii="Times New Roman" w:hAnsi="Times New Roman"/>
+                <w:b/>
+                <w:sz w:val="20"/>
+                <w:szCs w:val="20"/>
+              </w:rPr>
+              <w:t xml:space="preserve"> is terminated by both space and new line</w:t>
+            </w:r>
+          </w:p>
+          <w:p>
+            <w:pPr>
+              <w:rPr>
+                <w:rFonts w:ascii="Times New Roman" w:hAnsi="Times New Roman"/>
+                <w:b/>
+                <w:sz w:val="20"/>
+                <w:szCs w:val="20"/>
+              </w:rPr>
+            </w:pPr>
+            <w:proofErr w:type="gramStart"/>
+            <w:r>
+              <w:rPr>
+                <w:rFonts w:ascii="Times New Roman" w:hAnsi="Times New Roman"/>
+                <w:b/>
+                <w:sz w:val="20"/>
+                <w:szCs w:val="20"/>
+              </w:rPr>
+              <w:t>;the</w:t>
+            </w:r>
+            <w:proofErr w:type="gramEnd"/>
+            <w:r>
+              <w:rPr>
+                <w:rFonts w:ascii="Times New Roman" w:hAnsi="Times New Roman"/>
+                <w:b/>
+                <w:sz w:val="20"/>
+                <w:szCs w:val="20"/>
+              </w:rPr>
+              <w:t xml:space="preserve"> </w:t>
+            </w:r>
+            <w:proofErr w:type="spellStart"/>
+            <w:r>
+              <w:rPr>
+                <w:rFonts w:ascii="Times New Roman" w:hAnsi="Times New Roman"/>
+                <w:b/>
+                <w:sz w:val="20"/>
+                <w:szCs w:val="20"/>
+              </w:rPr>
+              <w:t>inputed</w:t>
+            </w:r>
+            <w:proofErr w:type="spellEnd"/>
+            <w:r>
+              <w:rPr>
+                <w:rFonts w:ascii="Times New Roman" w:hAnsi="Times New Roman"/>
+                <w:b/>
+                <w:sz w:val="20"/>
+                <w:szCs w:val="20"/>
+              </w:rPr>
+              <w:t xml:space="preserve"> integer will be present in dl</w:t>
+            </w:r>
+          </w:p>
+          <w:p>
+            <w:pPr>
+              <w:rPr>
+                <w:rFonts w:ascii="Times New Roman" w:hAnsi="Times New Roman"/>
+                <w:b/>
+                <w:sz w:val="20"/>
+                <w:szCs w:val="20"/>
+              </w:rPr>
+            </w:pPr>
+          </w:p>
+          <w:p>
+            <w:pPr>
+              <w:rPr>
+                <w:rFonts w:ascii="Times New Roman" w:hAnsi="Times New Roman"/>
+                <w:b/>
+                <w:sz w:val="20"/>
+                <w:szCs w:val="20"/>
+              </w:rPr>
+            </w:pPr>
+          </w:p>
+          <w:p>
+            <w:pPr>
+              <w:rPr>
+                <w:rFonts w:ascii="Times New Roman" w:hAnsi="Times New Roman"/>
+                <w:b/>
+                <w:sz w:val="20"/>
+                <w:szCs w:val="20"/>
+              </w:rPr>
+            </w:pPr>
+          </w:p>
+          <w:p>
+            <w:pPr>
+              <w:rPr>
+                <w:rFonts w:ascii="Times New Roman" w:hAnsi="Times New Roman"/>
+                <w:b/>
+                <w:sz w:val="20"/>
+                <w:szCs w:val="20"/>
+              </w:rPr>
+            </w:pPr>
+          </w:p>
+          <w:p>
+            <w:pPr>
+              <w:rPr>
+                <w:rFonts w:ascii="Times New Roman" w:hAnsi="Times New Roman"/>
+                <w:b/>
+                <w:sz w:val="20"/>
+                <w:szCs w:val="20"/>
+              </w:rPr>
+            </w:pPr>
+          </w:p>
+          <w:p>
+            <w:pPr>
+              <w:rPr>
+                <w:rFonts w:ascii="Times New Roman" w:hAnsi="Times New Roman"/>
+                <w:b/>
+                <w:sz w:val="20"/>
+                <w:szCs w:val="20"/>
+              </w:rPr>
+            </w:pPr>
+          </w:p>
+          <w:p>
+            <w:pPr>
+              <w:rPr>
+                <w:rFonts w:ascii="Times New Roman" w:hAnsi="Times New Roman"/>
+                <w:b/>
+                <w:sz w:val="20"/>
+                <w:szCs w:val="20"/>
+              </w:rPr>
+            </w:pPr>
+          </w:p>
+          <w:p>
+            <w:pPr>
+              <w:rPr>
+                <w:rFonts w:ascii="Times New Roman" w:hAnsi="Times New Roman"/>
+                <w:b/>
+                <w:sz w:val="20"/>
+                <w:szCs w:val="20"/>
+              </w:rPr>
+            </w:pPr>
+          </w:p>
+          <w:p>
+            <w:pPr>
+              <w:rPr>
+                <w:rFonts w:ascii="Times New Roman" w:hAnsi="Times New Roman"/>
+                <w:b/>
+                <w:sz w:val="20"/>
+                <w:szCs w:val="20"/>
+              </w:rPr>
+            </w:pPr>
+          </w:p>
+          <w:p>
+            <w:pPr>
+              <w:rPr>
+                <w:rFonts w:ascii="Times New Roman" w:hAnsi="Times New Roman"/>
+                <w:b/>
+                <w:sz w:val="20"/>
+                <w:szCs w:val="20"/>
+              </w:rPr>
+            </w:pPr>
+          </w:p>
+          <w:p>
+            <w:pPr>
+              <w:rPr>
+                <w:rFonts w:ascii="Times New Roman" w:hAnsi="Times New Roman"/>
+                <w:b/>
+                <w:sz w:val="20"/>
+                <w:szCs w:val="20"/>
+              </w:rPr>
+            </w:pPr>
+          </w:p>
+          <w:p>
+            <w:pPr>
+              <w:rPr>
+                <w:rFonts w:ascii="Times New Roman" w:hAnsi="Times New Roman"/>
+                <w:b/>
+                <w:sz w:val="20"/>
+                <w:szCs w:val="20"/>
+              </w:rPr>
+            </w:pPr>
+          </w:p>
+          <w:p>
+            <w:pPr>
+              <w:rPr>
+                <w:rFonts w:ascii="Times New Roman" w:hAnsi="Times New Roman"/>
+                <w:b/>
+                <w:sz w:val="20"/>
+                <w:szCs w:val="20"/>
+              </w:rPr>
+            </w:pPr>
+          </w:p>
+          <w:p>
+            <w:pPr>
+              <w:rPr>
+                <w:rFonts w:ascii="Times New Roman" w:hAnsi="Times New Roman"/>
+                <w:b/>
+                <w:sz w:val="20"/>
+                <w:szCs w:val="20"/>
+              </w:rPr>
+            </w:pPr>
           </w:p>
         </w:tc>
         <w:tc>
@@ -3393,13 +3459,1008 @@
               <w:rPr>
                 <w:rFonts w:ascii="Times New Roman" w:hAnsi="Times New Roman"/>
                 <w:b/>
+                <w:sz w:val="20"/>
+                <w:szCs w:val="20"/>
+              </w:rPr>
+            </w:pPr>
+            <w:r>
+              <w:rPr>
+                <w:rFonts w:ascii="Times New Roman" w:hAnsi="Times New Roman"/>
+                <w:b/>
+                <w:sz w:val="20"/>
+                <w:szCs w:val="20"/>
+              </w:rPr>
+              <w:t xml:space="preserve">    </w:t>
+            </w:r>
+          </w:p>
+          <w:p>
+            <w:pPr>
+              <w:rPr>
+                <w:rFonts w:ascii="Times New Roman" w:hAnsi="Times New Roman"/>
+                <w:b/>
+                <w:sz w:val="20"/>
+                <w:szCs w:val="20"/>
+              </w:rPr>
+            </w:pPr>
+            <w:r>
+              <w:rPr>
+                <w:rFonts w:ascii="Times New Roman" w:hAnsi="Times New Roman"/>
+                <w:b/>
+                <w:sz w:val="20"/>
+                <w:szCs w:val="20"/>
+              </w:rPr>
+              <w:t xml:space="preserve">    </w:t>
+            </w:r>
+            <w:r>
+              <w:rPr>
+                <w:rFonts w:ascii="Times New Roman" w:hAnsi="Times New Roman"/>
+                <w:b/>
+                <w:sz w:val="20"/>
+                <w:szCs w:val="20"/>
+              </w:rPr>
+              <w:t xml:space="preserve">SCAN PROC       </w:t>
+            </w:r>
+          </w:p>
+          <w:p>
+            <w:pPr>
+              <w:rPr>
+                <w:rFonts w:ascii="Times New Roman" w:hAnsi="Times New Roman"/>
+                <w:b/>
+                <w:sz w:val="20"/>
+                <w:szCs w:val="20"/>
+              </w:rPr>
+            </w:pPr>
+            <w:r>
+              <w:rPr>
+                <w:rFonts w:ascii="Times New Roman" w:hAnsi="Times New Roman"/>
+                <w:b/>
+                <w:sz w:val="20"/>
+                <w:szCs w:val="20"/>
+              </w:rPr>
+              <w:t xml:space="preserve">    MOV DX, 0</w:t>
+            </w:r>
+          </w:p>
+          <w:p>
+            <w:pPr>
+              <w:rPr>
+                <w:rFonts w:ascii="Times New Roman" w:hAnsi="Times New Roman"/>
+                <w:b/>
+                <w:sz w:val="20"/>
+                <w:szCs w:val="20"/>
+              </w:rPr>
+            </w:pPr>
+            <w:r>
+              <w:rPr>
+                <w:rFonts w:ascii="Times New Roman" w:hAnsi="Times New Roman"/>
+                <w:b/>
+                <w:sz w:val="20"/>
+                <w:szCs w:val="20"/>
+              </w:rPr>
+              <w:t xml:space="preserve">    INPUT:</w:t>
+            </w:r>
+          </w:p>
+          <w:p>
+            <w:pPr>
+              <w:rPr>
+                <w:rFonts w:ascii="Times New Roman" w:hAnsi="Times New Roman"/>
+                <w:b/>
+                <w:sz w:val="20"/>
+                <w:szCs w:val="20"/>
+              </w:rPr>
+            </w:pPr>
+            <w:r>
+              <w:rPr>
+                <w:rFonts w:ascii="Times New Roman" w:hAnsi="Times New Roman"/>
+                <w:b/>
+                <w:sz w:val="20"/>
+                <w:szCs w:val="20"/>
+              </w:rPr>
+              <w:t xml:space="preserve">    MOV AH, 1</w:t>
+            </w:r>
+          </w:p>
+          <w:p>
+            <w:pPr>
+              <w:rPr>
+                <w:rFonts w:ascii="Times New Roman" w:hAnsi="Times New Roman"/>
+                <w:b/>
+                <w:sz w:val="20"/>
+                <w:szCs w:val="20"/>
+              </w:rPr>
+            </w:pPr>
+            <w:r>
+              <w:rPr>
+                <w:rFonts w:ascii="Times New Roman" w:hAnsi="Times New Roman"/>
+                <w:b/>
+                <w:sz w:val="20"/>
+                <w:szCs w:val="20"/>
+              </w:rPr>
+              <w:t xml:space="preserve">    INT 21h  </w:t>
+            </w:r>
+          </w:p>
+          <w:p>
+            <w:pPr>
+              <w:rPr>
+                <w:rFonts w:ascii="Times New Roman" w:hAnsi="Times New Roman"/>
+                <w:b/>
+                <w:sz w:val="20"/>
+                <w:szCs w:val="20"/>
+              </w:rPr>
+            </w:pPr>
+            <w:r>
+              <w:rPr>
+                <w:rFonts w:ascii="Times New Roman" w:hAnsi="Times New Roman"/>
+                <w:b/>
+                <w:sz w:val="20"/>
+                <w:szCs w:val="20"/>
+              </w:rPr>
+              <w:t xml:space="preserve">    CMP AL, ' '</w:t>
+            </w:r>
+          </w:p>
+          <w:p>
+            <w:pPr>
+              <w:rPr>
+                <w:rFonts w:ascii="Times New Roman" w:hAnsi="Times New Roman"/>
+                <w:b/>
+                <w:sz w:val="20"/>
+                <w:szCs w:val="20"/>
+              </w:rPr>
+            </w:pPr>
+            <w:r>
+              <w:rPr>
+                <w:rFonts w:ascii="Times New Roman" w:hAnsi="Times New Roman"/>
+                <w:b/>
+                <w:sz w:val="20"/>
+                <w:szCs w:val="20"/>
+              </w:rPr>
+              <w:t xml:space="preserve">    JE END</w:t>
+            </w:r>
+          </w:p>
+          <w:p>
+            <w:pPr>
+              <w:rPr>
+                <w:rFonts w:ascii="Times New Roman" w:hAnsi="Times New Roman"/>
+                <w:b/>
+                <w:sz w:val="20"/>
+                <w:szCs w:val="20"/>
+              </w:rPr>
+            </w:pPr>
+            <w:r>
+              <w:rPr>
+                <w:rFonts w:ascii="Times New Roman" w:hAnsi="Times New Roman"/>
+                <w:b/>
+                <w:sz w:val="20"/>
+                <w:szCs w:val="20"/>
+              </w:rPr>
+              <w:t xml:space="preserve">    CMP AL, 13</w:t>
+            </w:r>
+          </w:p>
+          <w:p>
+            <w:pPr>
+              <w:rPr>
+                <w:rFonts w:ascii="Times New Roman" w:hAnsi="Times New Roman"/>
+                <w:b/>
+                <w:sz w:val="20"/>
+                <w:szCs w:val="20"/>
+              </w:rPr>
+            </w:pPr>
+            <w:r>
+              <w:rPr>
+                <w:rFonts w:ascii="Times New Roman" w:hAnsi="Times New Roman"/>
+                <w:b/>
+                <w:sz w:val="20"/>
+                <w:szCs w:val="20"/>
+              </w:rPr>
+              <w:t xml:space="preserve">    JE END</w:t>
+            </w:r>
+          </w:p>
+          <w:p>
+            <w:pPr>
+              <w:rPr>
+                <w:rFonts w:ascii="Times New Roman" w:hAnsi="Times New Roman"/>
+                <w:b/>
+                <w:sz w:val="20"/>
+                <w:szCs w:val="20"/>
+              </w:rPr>
+            </w:pPr>
+            <w:r>
+              <w:rPr>
+                <w:rFonts w:ascii="Times New Roman" w:hAnsi="Times New Roman"/>
+                <w:b/>
+                <w:sz w:val="20"/>
+                <w:szCs w:val="20"/>
+              </w:rPr>
+              <w:t xml:space="preserve">    PUSH AX</w:t>
+            </w:r>
+          </w:p>
+          <w:p>
+            <w:pPr>
+              <w:rPr>
+                <w:rFonts w:ascii="Times New Roman" w:hAnsi="Times New Roman"/>
+                <w:b/>
+                <w:sz w:val="20"/>
+                <w:szCs w:val="20"/>
+              </w:rPr>
+            </w:pPr>
+            <w:r>
+              <w:rPr>
+                <w:rFonts w:ascii="Times New Roman" w:hAnsi="Times New Roman"/>
+                <w:b/>
+                <w:sz w:val="20"/>
+                <w:szCs w:val="20"/>
+              </w:rPr>
+              <w:t xml:space="preserve">    MOV AL, 10</w:t>
+            </w:r>
+          </w:p>
+          <w:p>
+            <w:pPr>
+              <w:rPr>
+                <w:rFonts w:ascii="Times New Roman" w:hAnsi="Times New Roman"/>
+                <w:b/>
+                <w:sz w:val="20"/>
+                <w:szCs w:val="20"/>
+              </w:rPr>
+            </w:pPr>
+            <w:r>
+              <w:rPr>
+                <w:rFonts w:ascii="Times New Roman" w:hAnsi="Times New Roman"/>
+                <w:b/>
+                <w:sz w:val="20"/>
+                <w:szCs w:val="20"/>
+              </w:rPr>
+              <w:t xml:space="preserve">    MUL DL</w:t>
+            </w:r>
+          </w:p>
+          <w:p>
+            <w:pPr>
+              <w:rPr>
+                <w:rFonts w:ascii="Times New Roman" w:hAnsi="Times New Roman"/>
+                <w:b/>
+                <w:sz w:val="20"/>
+                <w:szCs w:val="20"/>
+              </w:rPr>
+            </w:pPr>
+            <w:r>
+              <w:rPr>
+                <w:rFonts w:ascii="Times New Roman" w:hAnsi="Times New Roman"/>
+                <w:b/>
+                <w:sz w:val="20"/>
+                <w:szCs w:val="20"/>
+              </w:rPr>
+              <w:t xml:space="preserve">    MOV DL, AL</w:t>
+            </w:r>
+          </w:p>
+          <w:p>
+            <w:pPr>
+              <w:rPr>
+                <w:rFonts w:ascii="Times New Roman" w:hAnsi="Times New Roman"/>
+                <w:b/>
+                <w:sz w:val="20"/>
+                <w:szCs w:val="20"/>
+              </w:rPr>
+            </w:pPr>
+            <w:r>
+              <w:rPr>
+                <w:rFonts w:ascii="Times New Roman" w:hAnsi="Times New Roman"/>
+                <w:b/>
+                <w:sz w:val="20"/>
+                <w:szCs w:val="20"/>
+              </w:rPr>
+              <w:t xml:space="preserve">    POP AX</w:t>
+            </w:r>
+          </w:p>
+          <w:p>
+            <w:pPr>
+              <w:rPr>
+                <w:rFonts w:ascii="Times New Roman" w:hAnsi="Times New Roman"/>
+                <w:b/>
+                <w:sz w:val="20"/>
+                <w:szCs w:val="20"/>
+              </w:rPr>
+            </w:pPr>
+            <w:r>
+              <w:rPr>
+                <w:rFonts w:ascii="Times New Roman" w:hAnsi="Times New Roman"/>
+                <w:b/>
+                <w:sz w:val="20"/>
+                <w:szCs w:val="20"/>
+              </w:rPr>
+              <w:t xml:space="preserve">    SUB AL, '0'</w:t>
+            </w:r>
+          </w:p>
+          <w:p>
+            <w:pPr>
+              <w:rPr>
+                <w:rFonts w:ascii="Times New Roman" w:hAnsi="Times New Roman"/>
+                <w:b/>
+                <w:sz w:val="20"/>
+                <w:szCs w:val="20"/>
+              </w:rPr>
+            </w:pPr>
+            <w:r>
+              <w:rPr>
+                <w:rFonts w:ascii="Times New Roman" w:hAnsi="Times New Roman"/>
+                <w:b/>
+                <w:sz w:val="20"/>
+                <w:szCs w:val="20"/>
+              </w:rPr>
+              <w:t xml:space="preserve">    ADD DL, AL</w:t>
+            </w:r>
+          </w:p>
+          <w:p>
+            <w:pPr>
+              <w:rPr>
+                <w:rFonts w:ascii="Times New Roman" w:hAnsi="Times New Roman"/>
+                <w:b/>
+                <w:sz w:val="20"/>
+                <w:szCs w:val="20"/>
+              </w:rPr>
+            </w:pPr>
+            <w:r>
+              <w:rPr>
+                <w:rFonts w:ascii="Times New Roman" w:hAnsi="Times New Roman"/>
+                <w:b/>
+                <w:sz w:val="20"/>
+                <w:szCs w:val="20"/>
+              </w:rPr>
+              <w:t xml:space="preserve">  </w:t>
+            </w:r>
+          </w:p>
+          <w:p>
+            <w:pPr>
+              <w:rPr>
+                <w:rFonts w:ascii="Times New Roman" w:hAnsi="Times New Roman"/>
+                <w:b/>
+                <w:sz w:val="20"/>
+                <w:szCs w:val="20"/>
+              </w:rPr>
+            </w:pPr>
+            <w:r>
+              <w:rPr>
+                <w:rFonts w:ascii="Times New Roman" w:hAnsi="Times New Roman"/>
+                <w:b/>
+                <w:sz w:val="20"/>
+                <w:szCs w:val="20"/>
+              </w:rPr>
+              <w:t xml:space="preserve">  JMP INPUT</w:t>
+            </w:r>
+          </w:p>
+          <w:p>
+            <w:pPr>
+              <w:rPr>
+                <w:rFonts w:ascii="Times New Roman" w:hAnsi="Times New Roman"/>
+                <w:b/>
+                <w:sz w:val="20"/>
+                <w:szCs w:val="20"/>
+              </w:rPr>
+            </w:pPr>
+            <w:r>
+              <w:rPr>
+                <w:rFonts w:ascii="Times New Roman" w:hAnsi="Times New Roman"/>
+                <w:b/>
+                <w:sz w:val="20"/>
+                <w:szCs w:val="20"/>
+              </w:rPr>
+              <w:t xml:space="preserve">    END: </w:t>
+            </w:r>
+          </w:p>
+          <w:p>
+            <w:pPr>
+              <w:rPr>
+                <w:rFonts w:ascii="Times New Roman" w:hAnsi="Times New Roman"/>
+                <w:b/>
+                <w:sz w:val="20"/>
+                <w:szCs w:val="20"/>
+              </w:rPr>
+            </w:pPr>
+            <w:r>
+              <w:rPr>
+                <w:rFonts w:ascii="Times New Roman" w:hAnsi="Times New Roman"/>
+                <w:b/>
+                <w:sz w:val="20"/>
+                <w:szCs w:val="20"/>
+              </w:rPr>
+              <w:t xml:space="preserve">    RET</w:t>
+            </w:r>
+          </w:p>
+          <w:p>
+            <w:pPr>
+              <w:rPr>
+                <w:rFonts w:ascii="Times New Roman" w:hAnsi="Times New Roman"/>
+                <w:b/>
+                <w:sz w:val="20"/>
+                <w:szCs w:val="20"/>
+              </w:rPr>
+            </w:pPr>
+            <w:r>
+              <w:rPr>
+                <w:rFonts w:ascii="Times New Roman" w:hAnsi="Times New Roman"/>
+                <w:b/>
+                <w:sz w:val="20"/>
+                <w:szCs w:val="20"/>
+              </w:rPr>
+              <w:t xml:space="preserve">SCAN ENDP </w:t>
+            </w:r>
+          </w:p>
+          <w:p>
+            <w:pPr>
+              <w:rPr>
+                <w:rFonts w:ascii="Times New Roman" w:hAnsi="Times New Roman"/>
+                <w:b/>
+                <w:sz w:val="20"/>
+                <w:szCs w:val="20"/>
+              </w:rPr>
+            </w:pPr>
+          </w:p>
+          <w:p>
+            <w:pPr>
+              <w:rPr>
+                <w:rFonts w:ascii="Times New Roman" w:hAnsi="Times New Roman"/>
+                <w:b/>
+                <w:sz w:val="20"/>
+                <w:szCs w:val="20"/>
+              </w:rPr>
+            </w:pPr>
+            <w:r>
+              <w:rPr>
+                <w:rFonts w:ascii="Times New Roman" w:hAnsi="Times New Roman"/>
+                <w:b/>
+                <w:sz w:val="20"/>
+                <w:szCs w:val="20"/>
+              </w:rPr>
+              <w:t xml:space="preserve">    </w:t>
+            </w:r>
+          </w:p>
+          <w:p>
+            <w:pPr>
+              <w:rPr>
+                <w:rFonts w:ascii="Times New Roman" w:hAnsi="Times New Roman"/>
+                <w:b/>
+                <w:sz w:val="20"/>
+                <w:szCs w:val="20"/>
+              </w:rPr>
+            </w:pPr>
+            <w:proofErr w:type="gramStart"/>
+            <w:r>
+              <w:rPr>
+                <w:rFonts w:ascii="Times New Roman" w:hAnsi="Times New Roman"/>
+                <w:b/>
+                <w:sz w:val="20"/>
+                <w:szCs w:val="20"/>
+              </w:rPr>
+              <w:t>;a</w:t>
+            </w:r>
+            <w:proofErr w:type="gramEnd"/>
+            <w:r>
+              <w:rPr>
+                <w:rFonts w:ascii="Times New Roman" w:hAnsi="Times New Roman"/>
+                <w:b/>
+                <w:sz w:val="20"/>
+                <w:szCs w:val="20"/>
+              </w:rPr>
+              <w:t xml:space="preserve"> procedure that prints an integer</w:t>
+            </w:r>
+          </w:p>
+          <w:p>
+            <w:pPr>
+              <w:rPr>
+                <w:rFonts w:ascii="Times New Roman" w:hAnsi="Times New Roman"/>
+                <w:b/>
+                <w:sz w:val="20"/>
+                <w:szCs w:val="20"/>
+              </w:rPr>
+            </w:pPr>
+            <w:proofErr w:type="gramStart"/>
+            <w:r>
+              <w:rPr>
+                <w:rFonts w:ascii="Times New Roman" w:hAnsi="Times New Roman"/>
+                <w:b/>
+                <w:sz w:val="20"/>
+                <w:szCs w:val="20"/>
+              </w:rPr>
+              <w:t>;consisting</w:t>
+            </w:r>
+            <w:proofErr w:type="gramEnd"/>
+            <w:r>
+              <w:rPr>
+                <w:rFonts w:ascii="Times New Roman" w:hAnsi="Times New Roman"/>
+                <w:b/>
+                <w:sz w:val="20"/>
+                <w:szCs w:val="20"/>
+              </w:rPr>
+              <w:t xml:space="preserve"> of one or more digits</w:t>
+            </w:r>
+          </w:p>
+          <w:p>
+            <w:pPr>
+              <w:rPr>
+                <w:rFonts w:ascii="Times New Roman" w:hAnsi="Times New Roman"/>
+                <w:b/>
+                <w:sz w:val="20"/>
+                <w:szCs w:val="20"/>
+              </w:rPr>
+            </w:pPr>
+            <w:proofErr w:type="gramStart"/>
+            <w:r>
+              <w:rPr>
+                <w:rFonts w:ascii="Times New Roman" w:hAnsi="Times New Roman"/>
+                <w:b/>
+                <w:sz w:val="20"/>
+                <w:szCs w:val="20"/>
+              </w:rPr>
+              <w:t>;the</w:t>
+            </w:r>
+            <w:proofErr w:type="gramEnd"/>
+            <w:r>
+              <w:rPr>
+                <w:rFonts w:ascii="Times New Roman" w:hAnsi="Times New Roman"/>
+                <w:b/>
+                <w:sz w:val="20"/>
+                <w:szCs w:val="20"/>
+              </w:rPr>
+              <w:t xml:space="preserve"> integer must be present in </w:t>
+            </w:r>
+            <w:proofErr w:type="spellStart"/>
+            <w:r>
+              <w:rPr>
+                <w:rFonts w:ascii="Times New Roman" w:hAnsi="Times New Roman"/>
+                <w:b/>
+                <w:sz w:val="20"/>
+                <w:szCs w:val="20"/>
+              </w:rPr>
+              <w:t>ax</w:t>
+            </w:r>
+            <w:proofErr w:type="spellEnd"/>
+          </w:p>
+          <w:p>
+            <w:pPr>
+              <w:rPr>
+                <w:rFonts w:ascii="Times New Roman" w:hAnsi="Times New Roman"/>
+                <w:b/>
+                <w:sz w:val="20"/>
+                <w:szCs w:val="20"/>
+              </w:rPr>
+            </w:pPr>
+            <w:r>
+              <w:rPr>
+                <w:rFonts w:ascii="Times New Roman" w:hAnsi="Times New Roman"/>
+                <w:b/>
+                <w:sz w:val="20"/>
+                <w:szCs w:val="20"/>
+              </w:rPr>
+              <w:t>PRINT PROC</w:t>
+            </w:r>
+          </w:p>
+          <w:p>
+            <w:pPr>
+              <w:rPr>
+                <w:rFonts w:ascii="Times New Roman" w:hAnsi="Times New Roman"/>
+                <w:b/>
+                <w:sz w:val="20"/>
+                <w:szCs w:val="20"/>
+              </w:rPr>
+            </w:pPr>
+            <w:r>
+              <w:rPr>
+                <w:rFonts w:ascii="Times New Roman" w:hAnsi="Times New Roman"/>
+                <w:b/>
+                <w:sz w:val="20"/>
+                <w:szCs w:val="20"/>
+              </w:rPr>
+              <w:t xml:space="preserve">    </w:t>
+            </w:r>
+          </w:p>
+          <w:p>
+            <w:pPr>
+              <w:rPr>
+                <w:rFonts w:ascii="Times New Roman" w:hAnsi="Times New Roman"/>
+                <w:b/>
+                <w:sz w:val="20"/>
+                <w:szCs w:val="20"/>
+              </w:rPr>
+            </w:pPr>
+            <w:r>
+              <w:rPr>
+                <w:rFonts w:ascii="Times New Roman" w:hAnsi="Times New Roman"/>
+                <w:b/>
+                <w:sz w:val="20"/>
+                <w:szCs w:val="20"/>
+              </w:rPr>
+              <w:t xml:space="preserve">    XOR CX, CX</w:t>
+            </w:r>
+          </w:p>
+          <w:p>
+            <w:pPr>
+              <w:rPr>
+                <w:rFonts w:ascii="Times New Roman" w:hAnsi="Times New Roman"/>
+                <w:b/>
+                <w:sz w:val="20"/>
+                <w:szCs w:val="20"/>
+              </w:rPr>
+            </w:pPr>
+            <w:r>
+              <w:rPr>
+                <w:rFonts w:ascii="Times New Roman" w:hAnsi="Times New Roman"/>
+                <w:b/>
+                <w:sz w:val="20"/>
+                <w:szCs w:val="20"/>
+              </w:rPr>
+              <w:t xml:space="preserve">    LOOP1:</w:t>
+            </w:r>
+          </w:p>
+          <w:p>
+            <w:pPr>
+              <w:rPr>
+                <w:rFonts w:ascii="Times New Roman" w:hAnsi="Times New Roman"/>
+                <w:b/>
+                <w:sz w:val="20"/>
+                <w:szCs w:val="20"/>
+              </w:rPr>
+            </w:pPr>
+            <w:r>
+              <w:rPr>
+                <w:rFonts w:ascii="Times New Roman" w:hAnsi="Times New Roman"/>
+                <w:b/>
+                <w:sz w:val="20"/>
+                <w:szCs w:val="20"/>
+              </w:rPr>
+              <w:t xml:space="preserve">    CWD </w:t>
+            </w:r>
+          </w:p>
+          <w:p>
+            <w:pPr>
+              <w:rPr>
+                <w:rFonts w:ascii="Times New Roman" w:hAnsi="Times New Roman"/>
+                <w:b/>
+                <w:sz w:val="20"/>
+                <w:szCs w:val="20"/>
+              </w:rPr>
+            </w:pPr>
+            <w:r>
+              <w:rPr>
+                <w:rFonts w:ascii="Times New Roman" w:hAnsi="Times New Roman"/>
+                <w:b/>
+                <w:sz w:val="20"/>
+                <w:szCs w:val="20"/>
+              </w:rPr>
+              <w:t xml:space="preserve">    MOV BX, 10</w:t>
+            </w:r>
+          </w:p>
+          <w:p>
+            <w:pPr>
+              <w:rPr>
+                <w:rFonts w:ascii="Times New Roman" w:hAnsi="Times New Roman"/>
+                <w:b/>
+                <w:sz w:val="20"/>
+                <w:szCs w:val="20"/>
+              </w:rPr>
+            </w:pPr>
+            <w:r>
+              <w:rPr>
+                <w:rFonts w:ascii="Times New Roman" w:hAnsi="Times New Roman"/>
+                <w:b/>
+                <w:sz w:val="20"/>
+                <w:szCs w:val="20"/>
+              </w:rPr>
+              <w:t xml:space="preserve">    IDIV BX</w:t>
+            </w:r>
+          </w:p>
+          <w:p>
+            <w:pPr>
+              <w:rPr>
+                <w:rFonts w:ascii="Times New Roman" w:hAnsi="Times New Roman"/>
+                <w:b/>
+                <w:sz w:val="20"/>
+                <w:szCs w:val="20"/>
+              </w:rPr>
+            </w:pPr>
+            <w:r>
+              <w:rPr>
+                <w:rFonts w:ascii="Times New Roman" w:hAnsi="Times New Roman"/>
+                <w:b/>
+                <w:sz w:val="20"/>
+                <w:szCs w:val="20"/>
+              </w:rPr>
+              <w:t xml:space="preserve">    PUSH DX</w:t>
+            </w:r>
+          </w:p>
+          <w:p>
+            <w:pPr>
+              <w:rPr>
+                <w:rFonts w:ascii="Times New Roman" w:hAnsi="Times New Roman"/>
+                <w:b/>
+                <w:sz w:val="20"/>
+                <w:szCs w:val="20"/>
+              </w:rPr>
+            </w:pPr>
+            <w:r>
+              <w:rPr>
+                <w:rFonts w:ascii="Times New Roman" w:hAnsi="Times New Roman"/>
+                <w:b/>
+                <w:sz w:val="20"/>
+                <w:szCs w:val="20"/>
+              </w:rPr>
+              <w:t xml:space="preserve">    INC CX</w:t>
+            </w:r>
+          </w:p>
+          <w:p>
+            <w:pPr>
+              <w:rPr>
+                <w:rFonts w:ascii="Times New Roman" w:hAnsi="Times New Roman"/>
+                <w:b/>
+                <w:sz w:val="20"/>
+                <w:szCs w:val="20"/>
+              </w:rPr>
+            </w:pPr>
+            <w:r>
+              <w:rPr>
+                <w:rFonts w:ascii="Times New Roman" w:hAnsi="Times New Roman"/>
+                <w:b/>
+                <w:sz w:val="20"/>
+                <w:szCs w:val="20"/>
+              </w:rPr>
+              <w:t xml:space="preserve">    CMP AX, 0</w:t>
+            </w:r>
+          </w:p>
+          <w:p>
+            <w:pPr>
+              <w:rPr>
+                <w:rFonts w:ascii="Times New Roman" w:hAnsi="Times New Roman"/>
+                <w:b/>
+                <w:sz w:val="20"/>
+                <w:szCs w:val="20"/>
+              </w:rPr>
+            </w:pPr>
+            <w:r>
+              <w:rPr>
+                <w:rFonts w:ascii="Times New Roman" w:hAnsi="Times New Roman"/>
+                <w:b/>
+                <w:sz w:val="20"/>
+                <w:szCs w:val="20"/>
+              </w:rPr>
+              <w:t xml:space="preserve">    JG LOOP1</w:t>
+            </w:r>
+          </w:p>
+          <w:p>
+            <w:pPr>
+              <w:rPr>
+                <w:rFonts w:ascii="Times New Roman" w:hAnsi="Times New Roman"/>
+                <w:b/>
+                <w:sz w:val="20"/>
+                <w:szCs w:val="20"/>
+              </w:rPr>
+            </w:pPr>
+            <w:r>
+              <w:rPr>
+                <w:rFonts w:ascii="Times New Roman" w:hAnsi="Times New Roman"/>
+                <w:b/>
+                <w:sz w:val="20"/>
+                <w:szCs w:val="20"/>
+              </w:rPr>
+              <w:t xml:space="preserve">    </w:t>
+            </w:r>
+          </w:p>
+          <w:p>
+            <w:pPr>
+              <w:rPr>
+                <w:rFonts w:ascii="Times New Roman" w:hAnsi="Times New Roman"/>
+                <w:b/>
+                <w:sz w:val="20"/>
+                <w:szCs w:val="20"/>
+              </w:rPr>
+            </w:pPr>
+            <w:r>
+              <w:rPr>
+                <w:rFonts w:ascii="Times New Roman" w:hAnsi="Times New Roman"/>
+                <w:b/>
+                <w:sz w:val="20"/>
+                <w:szCs w:val="20"/>
+              </w:rPr>
+              <w:t xml:space="preserve">    LOOP2:</w:t>
+            </w:r>
+          </w:p>
+          <w:p>
+            <w:pPr>
+              <w:rPr>
+                <w:rFonts w:ascii="Times New Roman" w:hAnsi="Times New Roman"/>
+                <w:b/>
+                <w:sz w:val="20"/>
+                <w:szCs w:val="20"/>
+              </w:rPr>
+            </w:pPr>
+            <w:r>
+              <w:rPr>
+                <w:rFonts w:ascii="Times New Roman" w:hAnsi="Times New Roman"/>
+                <w:b/>
+                <w:sz w:val="20"/>
+                <w:szCs w:val="20"/>
+              </w:rPr>
+              <w:t xml:space="preserve">    POP DX </w:t>
+            </w:r>
+          </w:p>
+          <w:p>
+            <w:pPr>
+              <w:rPr>
+                <w:rFonts w:ascii="Times New Roman" w:hAnsi="Times New Roman"/>
+                <w:b/>
+                <w:sz w:val="20"/>
+                <w:szCs w:val="20"/>
+              </w:rPr>
+            </w:pPr>
+            <w:r>
+              <w:rPr>
+                <w:rFonts w:ascii="Times New Roman" w:hAnsi="Times New Roman"/>
+                <w:b/>
+                <w:sz w:val="20"/>
+                <w:szCs w:val="20"/>
+              </w:rPr>
+              <w:t xml:space="preserve">    ADD DX, '0'</w:t>
+            </w:r>
+          </w:p>
+          <w:p>
+            <w:pPr>
+              <w:rPr>
+                <w:rFonts w:ascii="Times New Roman" w:hAnsi="Times New Roman"/>
+                <w:b/>
+                <w:sz w:val="20"/>
+                <w:szCs w:val="20"/>
+              </w:rPr>
+            </w:pPr>
+            <w:r>
+              <w:rPr>
+                <w:rFonts w:ascii="Times New Roman" w:hAnsi="Times New Roman"/>
+                <w:b/>
+                <w:sz w:val="20"/>
+                <w:szCs w:val="20"/>
+              </w:rPr>
+              <w:t xml:space="preserve">    MOV AH, 2</w:t>
+            </w:r>
+          </w:p>
+          <w:p>
+            <w:pPr>
+              <w:rPr>
+                <w:rFonts w:ascii="Times New Roman" w:hAnsi="Times New Roman"/>
+                <w:b/>
+                <w:sz w:val="20"/>
+                <w:szCs w:val="20"/>
+              </w:rPr>
+            </w:pPr>
+            <w:r>
+              <w:rPr>
+                <w:rFonts w:ascii="Times New Roman" w:hAnsi="Times New Roman"/>
+                <w:b/>
+                <w:sz w:val="20"/>
+                <w:szCs w:val="20"/>
+              </w:rPr>
+              <w:t xml:space="preserve">    INT 21h</w:t>
+            </w:r>
+          </w:p>
+          <w:p>
+            <w:pPr>
+              <w:rPr>
+                <w:rFonts w:ascii="Times New Roman" w:hAnsi="Times New Roman"/>
+                <w:b/>
+                <w:sz w:val="20"/>
+                <w:szCs w:val="20"/>
+              </w:rPr>
+            </w:pPr>
+            <w:r>
+              <w:rPr>
+                <w:rFonts w:ascii="Times New Roman" w:hAnsi="Times New Roman"/>
+                <w:b/>
+                <w:sz w:val="20"/>
+                <w:szCs w:val="20"/>
+              </w:rPr>
+              <w:t xml:space="preserve">    LOOP LOOP2  </w:t>
+            </w:r>
+          </w:p>
+          <w:p>
+            <w:pPr>
+              <w:rPr>
+                <w:rFonts w:ascii="Times New Roman" w:hAnsi="Times New Roman"/>
+                <w:b/>
+                <w:sz w:val="20"/>
+                <w:szCs w:val="20"/>
+              </w:rPr>
+            </w:pPr>
+            <w:r>
+              <w:rPr>
+                <w:rFonts w:ascii="Times New Roman" w:hAnsi="Times New Roman"/>
+                <w:b/>
+                <w:sz w:val="20"/>
+                <w:szCs w:val="20"/>
+              </w:rPr>
+              <w:t xml:space="preserve">    RET</w:t>
+            </w:r>
+          </w:p>
+          <w:p>
+            <w:pPr>
+              <w:rPr>
+                <w:rFonts w:ascii="Times New Roman" w:hAnsi="Times New Roman"/>
+                <w:b/>
                 <w:sz w:val="40"/>
               </w:rPr>
             </w:pPr>
+            <w:r>
+              <w:rPr>
+                <w:rFonts w:ascii="Times New Roman" w:hAnsi="Times New Roman"/>
+                <w:b/>
+                <w:sz w:val="20"/>
+                <w:szCs w:val="20"/>
+              </w:rPr>
+              <w:t>PRINT ENDP</w:t>
+            </w:r>
           </w:p>
         </w:tc>
       </w:tr>
     </w:tbl>
+    <w:p>
+      <w:pPr>
+        <w:rPr>
+          <w:rFonts w:ascii="Times New Roman" w:hAnsi="Times New Roman"/>
+          <w:sz w:val="32"/>
+          <w:szCs w:val="32"/>
+        </w:rPr>
+      </w:pPr>
+      <w:r>
+        <w:rPr>
+          <w:rFonts w:ascii="Times New Roman" w:hAnsi="Times New Roman"/>
+          <w:b/>
+          <w:sz w:val="40"/>
+        </w:rPr>
+        <w:lastRenderedPageBreak/>
+        <w:t xml:space="preserve">Problem name: </w:t>
+      </w:r>
+      <w:r>
+        <w:rPr>
+          <w:rFonts w:ascii="Times New Roman" w:hAnsi="Times New Roman"/>
+          <w:sz w:val="32"/>
+          <w:szCs w:val="32"/>
+        </w:rPr>
+        <w:t>Hashmat the Brave Warrior</w:t>
+      </w:r>
+      <w:r>
+        <w:rPr>
+          <w:rFonts w:ascii="Times New Roman" w:hAnsi="Times New Roman"/>
+          <w:sz w:val="32"/>
+          <w:szCs w:val="32"/>
+        </w:rPr>
+        <w:t xml:space="preserve"> (10055)</w:t>
+      </w:r>
+    </w:p>
+    <w:p>
+      <w:pPr>
+        <w:rPr>
+          <w:rFonts w:ascii="Times New Roman" w:hAnsi="Times New Roman"/>
+          <w:b/>
+          <w:sz w:val="40"/>
+        </w:rPr>
+      </w:pPr>
+    </w:p>
+    <w:p>
+      <w:pPr>
+        <w:rPr>
+          <w:rFonts w:ascii="Times New Roman" w:hAnsi="Times New Roman"/>
+          <w:b/>
+          <w:sz w:val="40"/>
+        </w:rPr>
+      </w:pPr>
+      <w:r>
+        <w:rPr>
+          <w:rFonts w:ascii="Times New Roman" w:hAnsi="Times New Roman"/>
+          <w:b/>
+          <w:sz w:val="40"/>
+        </w:rPr>
+        <w:t>C Solution</w:t>
+      </w:r>
+      <w:r>
+        <w:rPr>
+          <w:rFonts w:ascii="Times New Roman" w:hAnsi="Times New Roman"/>
+          <w:b/>
+          <w:sz w:val="40"/>
+        </w:rPr>
+        <w:t xml:space="preserve">: </w:t>
+      </w:r>
+    </w:p>
     <w:p>
       <w:pPr>
         <w:rPr>
@@ -4109,6 +5170,7 @@
   <w:style w:type="character" w:default="1" w:styleId="DefaultParagraphFont">
     <w:name w:val="Default Paragraph Font"/>
     <w:uiPriority w:val="1"/>
+    <w:semiHidden/>
     <w:unhideWhenUsed/>
   </w:style>
   <w:style w:type="table" w:default="1" w:styleId="TableNormal">
@@ -4582,7 +5644,7 @@
 </file>
 
 <file path=customXml/itemProps1.xml><?xml version="1.0" encoding="utf-8"?>
-<ds:datastoreItem xmlns:ds="http://schemas.openxmlformats.org/officeDocument/2006/customXml" ds:itemID="{F01F4165-92F0-4181-9D93-8E77CBB53551}">
+<ds:datastoreItem xmlns:ds="http://schemas.openxmlformats.org/officeDocument/2006/customXml" ds:itemID="{A046AAFF-BDBC-411E-A434-E16653785966}">
   <ds:schemaRefs>
     <ds:schemaRef ds:uri="http://schemas.openxmlformats.org/officeDocument/2006/bibliography"/>
   </ds:schemaRefs>

</xml_diff>